<commit_message>
docs: Se ha añadido los Informes de seguimiento del proyecto (MS PROJECT)
Se ha añadido los Informes de seguimiento del proyecto (MS PROJECT) + Instrucciones para el despliegue del contenedor + Corrección de Lecciones Aprendidas e Informe de Desempeño del Equipo
</commit_message>
<xml_diff>
--- a/Documentación/Cierre/LECCIONES APRENDIDAS_v1.0(1).docx
+++ b/Documentación/Cierre/LECCIONES APRENDIDAS_v1.0(1).docx
@@ -12,7 +12,7 @@
     </w:p>
     <w:tbl>
       <w:tblPr>
-        <w:tblStyle w:val="TableGrid"/>
+        <w:tblStyle w:val="Tablaconcuadrcula"/>
         <w:tblW w:w="0" w:type="auto"/>
         <w:tblLook w:val="04A0" w:firstRow="1" w:lastRow="0" w:firstColumn="1" w:lastColumn="0" w:noHBand="0" w:noVBand="1"/>
       </w:tblPr>
@@ -268,7 +268,7 @@
     </w:p>
     <w:tbl>
       <w:tblPr>
-        <w:tblStyle w:val="TableGrid"/>
+        <w:tblStyle w:val="Tablaconcuadrcula"/>
         <w:tblW w:w="0" w:type="auto"/>
         <w:tblLook w:val="04A0" w:firstRow="1" w:lastRow="0" w:firstColumn="1" w:lastColumn="0" w:noHBand="0" w:noVBand="1"/>
       </w:tblPr>
@@ -289,8 +289,9 @@
             <w:tcBorders>
               <w:top w:val="nil"/>
               <w:left w:val="nil"/>
-              <w:bottom w:val="single" w:sz="4" w:space="0" w:color="auto"/>
+              <w:bottom w:val="single" w:color="auto" w:sz="4" w:space="0"/>
             </w:tcBorders>
+            <w:tcMar/>
           </w:tcPr>
           <w:p>
             <w:pPr>
@@ -348,6 +349,7 @@
             <w:tcW w:w="5400" w:type="dxa"/>
             <w:gridSpan w:val="5"/>
             <w:shd w:val="clear" w:color="auto" w:fill="D9D9D9" w:themeFill="background1" w:themeFillShade="D9"/>
+            <w:tcMar/>
           </w:tcPr>
           <w:p>
             <w:pPr>
@@ -374,10 +376,11 @@
             <w:tcW w:w="5508" w:type="dxa"/>
             <w:gridSpan w:val="2"/>
             <w:tcBorders>
-              <w:top w:val="single" w:sz="4" w:space="0" w:color="auto"/>
-              <w:left w:val="single" w:sz="4" w:space="0" w:color="auto"/>
+              <w:top w:val="single" w:color="auto" w:sz="4" w:space="0"/>
+              <w:left w:val="single" w:color="auto" w:sz="4" w:space="0"/>
             </w:tcBorders>
             <w:shd w:val="clear" w:color="auto" w:fill="D9D9D9" w:themeFill="background1" w:themeFillShade="D9"/>
+            <w:tcMar/>
             <w:vAlign w:val="center"/>
           </w:tcPr>
           <w:p>
@@ -402,6 +405,7 @@
           <w:tcPr>
             <w:tcW w:w="990" w:type="dxa"/>
             <w:shd w:val="clear" w:color="auto" w:fill="D9D9D9" w:themeFill="background1" w:themeFillShade="D9"/>
+            <w:tcMar/>
             <w:vAlign w:val="center"/>
           </w:tcPr>
           <w:p>
@@ -433,6 +437,7 @@
           <w:tcPr>
             <w:tcW w:w="1260" w:type="dxa"/>
             <w:shd w:val="clear" w:color="auto" w:fill="D9D9D9" w:themeFill="background1" w:themeFillShade="D9"/>
+            <w:tcMar/>
             <w:vAlign w:val="center"/>
           </w:tcPr>
           <w:p>
@@ -457,6 +462,7 @@
           <w:tcPr>
             <w:tcW w:w="992" w:type="dxa"/>
             <w:shd w:val="clear" w:color="auto" w:fill="D9D9D9" w:themeFill="background1" w:themeFillShade="D9"/>
+            <w:tcMar/>
             <w:vAlign w:val="center"/>
           </w:tcPr>
           <w:p>
@@ -481,6 +487,7 @@
           <w:tcPr>
             <w:tcW w:w="1258" w:type="dxa"/>
             <w:shd w:val="clear" w:color="auto" w:fill="D9D9D9" w:themeFill="background1" w:themeFillShade="D9"/>
+            <w:tcMar/>
             <w:vAlign w:val="center"/>
           </w:tcPr>
           <w:p>
@@ -512,6 +519,7 @@
           <w:tcPr>
             <w:tcW w:w="900" w:type="dxa"/>
             <w:shd w:val="clear" w:color="auto" w:fill="D9D9D9" w:themeFill="background1" w:themeFillShade="D9"/>
+            <w:tcMar/>
             <w:vAlign w:val="center"/>
           </w:tcPr>
           <w:p>
@@ -539,6 +547,7 @@
             <w:tcW w:w="5508" w:type="dxa"/>
             <w:gridSpan w:val="2"/>
             <w:shd w:val="clear" w:color="auto" w:fill="D9D9D9" w:themeFill="background1" w:themeFillShade="D9"/>
+            <w:tcMar/>
           </w:tcPr>
           <w:p>
             <w:pPr>
@@ -560,6 +569,7 @@
         <w:tc>
           <w:tcPr>
             <w:tcW w:w="990" w:type="dxa"/>
+            <w:tcMar/>
           </w:tcPr>
           <w:p>
             <w:pPr>
@@ -574,6 +584,7 @@
         <w:tc>
           <w:tcPr>
             <w:tcW w:w="1260" w:type="dxa"/>
+            <w:tcMar/>
           </w:tcPr>
           <w:p>
             <w:pPr>
@@ -588,6 +599,7 @@
         <w:tc>
           <w:tcPr>
             <w:tcW w:w="992" w:type="dxa"/>
+            <w:tcMar/>
           </w:tcPr>
           <w:p>
             <w:pPr>
@@ -610,6 +622,7 @@
         <w:tc>
           <w:tcPr>
             <w:tcW w:w="1258" w:type="dxa"/>
+            <w:tcMar/>
           </w:tcPr>
           <w:p>
             <w:pPr>
@@ -624,6 +637,7 @@
         <w:tc>
           <w:tcPr>
             <w:tcW w:w="900" w:type="dxa"/>
+            <w:tcMar/>
           </w:tcPr>
           <w:p>
             <w:pPr>
@@ -642,6 +656,7 @@
             <w:tcW w:w="5508" w:type="dxa"/>
             <w:gridSpan w:val="2"/>
             <w:shd w:val="clear" w:color="auto" w:fill="D9D9D9" w:themeFill="background1" w:themeFillShade="D9"/>
+            <w:tcMar/>
           </w:tcPr>
           <w:p>
             <w:pPr>
@@ -663,6 +678,7 @@
         <w:tc>
           <w:tcPr>
             <w:tcW w:w="990" w:type="dxa"/>
+            <w:tcMar/>
           </w:tcPr>
           <w:p>
             <w:pPr>
@@ -677,6 +693,7 @@
         <w:tc>
           <w:tcPr>
             <w:tcW w:w="1260" w:type="dxa"/>
+            <w:tcMar/>
           </w:tcPr>
           <w:p>
             <w:pPr>
@@ -691,6 +708,7 @@
         <w:tc>
           <w:tcPr>
             <w:tcW w:w="992" w:type="dxa"/>
+            <w:tcMar/>
           </w:tcPr>
           <w:p>
             <w:pPr>
@@ -705,6 +723,7 @@
         <w:tc>
           <w:tcPr>
             <w:tcW w:w="1258" w:type="dxa"/>
+            <w:tcMar/>
           </w:tcPr>
           <w:p>
             <w:pPr>
@@ -719,6 +738,7 @@
         <w:tc>
           <w:tcPr>
             <w:tcW w:w="900" w:type="dxa"/>
+            <w:tcMar/>
           </w:tcPr>
           <w:p>
             <w:pPr>
@@ -737,6 +757,7 @@
             <w:tcW w:w="5508" w:type="dxa"/>
             <w:gridSpan w:val="2"/>
             <w:shd w:val="clear" w:color="auto" w:fill="D9D9D9" w:themeFill="background1" w:themeFillShade="D9"/>
+            <w:tcMar/>
           </w:tcPr>
           <w:p>
             <w:pPr>
@@ -758,6 +779,7 @@
         <w:tc>
           <w:tcPr>
             <w:tcW w:w="990" w:type="dxa"/>
+            <w:tcMar/>
           </w:tcPr>
           <w:p>
             <w:pPr>
@@ -772,6 +794,7 @@
         <w:tc>
           <w:tcPr>
             <w:tcW w:w="1260" w:type="dxa"/>
+            <w:tcMar/>
           </w:tcPr>
           <w:p>
             <w:pPr>
@@ -786,30 +809,24 @@
         <w:tc>
           <w:tcPr>
             <w:tcW w:w="992" w:type="dxa"/>
-          </w:tcPr>
-          <w:p>
-            <w:pPr>
-              <w:spacing w:afterAutospacing="0"/>
-              <w:jc w:val="center"/>
-              <w:rPr>
-                <w:color w:val="0070C0"/>
-                <w:sz w:val="20"/>
-                <w:szCs w:val="20"/>
-              </w:rPr>
-            </w:pPr>
-            <w:r>
-              <w:rPr>
-                <w:color w:val="0070C0"/>
-                <w:sz w:val="20"/>
-                <w:szCs w:val="20"/>
-              </w:rPr>
-              <w:t>X</w:t>
-            </w:r>
+            <w:tcMar/>
+          </w:tcPr>
+          <w:p w14:noSpellErr="1">
+            <w:pPr>
+              <w:spacing w:afterAutospacing="off"/>
+              <w:jc w:val="center"/>
+              <w:rPr>
+                <w:color w:val="0070C0"/>
+                <w:sz w:val="20"/>
+                <w:szCs w:val="20"/>
+              </w:rPr>
+            </w:pPr>
           </w:p>
         </w:tc>
         <w:tc>
           <w:tcPr>
             <w:tcW w:w="1258" w:type="dxa"/>
+            <w:tcMar/>
           </w:tcPr>
           <w:p>
             <w:pPr>
@@ -824,6 +841,7 @@
         <w:tc>
           <w:tcPr>
             <w:tcW w:w="900" w:type="dxa"/>
+            <w:tcMar/>
           </w:tcPr>
           <w:p>
             <w:pPr>
@@ -842,6 +860,7 @@
             <w:tcW w:w="5508" w:type="dxa"/>
             <w:gridSpan w:val="2"/>
             <w:shd w:val="clear" w:color="auto" w:fill="D9D9D9" w:themeFill="background1" w:themeFillShade="D9"/>
+            <w:tcMar/>
           </w:tcPr>
           <w:p>
             <w:pPr>
@@ -877,6 +896,7 @@
         <w:tc>
           <w:tcPr>
             <w:tcW w:w="990" w:type="dxa"/>
+            <w:tcMar/>
           </w:tcPr>
           <w:p>
             <w:pPr>
@@ -891,6 +911,7 @@
         <w:tc>
           <w:tcPr>
             <w:tcW w:w="1260" w:type="dxa"/>
+            <w:tcMar/>
           </w:tcPr>
           <w:p>
             <w:pPr>
@@ -905,6 +926,7 @@
         <w:tc>
           <w:tcPr>
             <w:tcW w:w="992" w:type="dxa"/>
+            <w:tcMar/>
           </w:tcPr>
           <w:p>
             <w:pPr>
@@ -919,6 +941,7 @@
         <w:tc>
           <w:tcPr>
             <w:tcW w:w="1258" w:type="dxa"/>
+            <w:tcMar/>
           </w:tcPr>
           <w:p>
             <w:pPr>
@@ -933,6 +956,7 @@
         <w:tc>
           <w:tcPr>
             <w:tcW w:w="900" w:type="dxa"/>
+            <w:tcMar/>
           </w:tcPr>
           <w:p>
             <w:pPr>
@@ -951,6 +975,7 @@
             <w:tcW w:w="5508" w:type="dxa"/>
             <w:gridSpan w:val="2"/>
             <w:shd w:val="clear" w:color="auto" w:fill="D9D9D9" w:themeFill="background1" w:themeFillShade="D9"/>
+            <w:tcMar/>
           </w:tcPr>
           <w:p>
             <w:pPr>
@@ -972,6 +997,7 @@
         <w:tc>
           <w:tcPr>
             <w:tcW w:w="990" w:type="dxa"/>
+            <w:tcMar/>
           </w:tcPr>
           <w:p>
             <w:pPr>
@@ -986,6 +1012,7 @@
         <w:tc>
           <w:tcPr>
             <w:tcW w:w="1260" w:type="dxa"/>
+            <w:tcMar/>
           </w:tcPr>
           <w:p>
             <w:pPr>
@@ -1000,6 +1027,7 @@
         <w:tc>
           <w:tcPr>
             <w:tcW w:w="992" w:type="dxa"/>
+            <w:tcMar/>
           </w:tcPr>
           <w:p>
             <w:pPr>
@@ -1014,6 +1042,7 @@
         <w:tc>
           <w:tcPr>
             <w:tcW w:w="1258" w:type="dxa"/>
+            <w:tcMar/>
           </w:tcPr>
           <w:p>
             <w:pPr>
@@ -1028,6 +1057,7 @@
         <w:tc>
           <w:tcPr>
             <w:tcW w:w="900" w:type="dxa"/>
+            <w:tcMar/>
           </w:tcPr>
           <w:p>
             <w:pPr>
@@ -1046,6 +1076,7 @@
             <w:tcW w:w="5508" w:type="dxa"/>
             <w:gridSpan w:val="2"/>
             <w:shd w:val="clear" w:color="auto" w:fill="D9D9D9" w:themeFill="background1" w:themeFillShade="D9"/>
+            <w:tcMar/>
           </w:tcPr>
           <w:p>
             <w:pPr>
@@ -1067,6 +1098,7 @@
         <w:tc>
           <w:tcPr>
             <w:tcW w:w="990" w:type="dxa"/>
+            <w:tcMar/>
           </w:tcPr>
           <w:p>
             <w:pPr>
@@ -1081,6 +1113,7 @@
         <w:tc>
           <w:tcPr>
             <w:tcW w:w="1260" w:type="dxa"/>
+            <w:tcMar/>
           </w:tcPr>
           <w:p>
             <w:pPr>
@@ -1095,6 +1128,7 @@
         <w:tc>
           <w:tcPr>
             <w:tcW w:w="992" w:type="dxa"/>
+            <w:tcMar/>
           </w:tcPr>
           <w:p>
             <w:pPr>
@@ -1109,6 +1143,7 @@
         <w:tc>
           <w:tcPr>
             <w:tcW w:w="1258" w:type="dxa"/>
+            <w:tcMar/>
           </w:tcPr>
           <w:p>
             <w:pPr>
@@ -1123,6 +1158,7 @@
         <w:tc>
           <w:tcPr>
             <w:tcW w:w="900" w:type="dxa"/>
+            <w:tcMar/>
           </w:tcPr>
           <w:p>
             <w:pPr>
@@ -1141,6 +1177,7 @@
             <w:tcW w:w="5508" w:type="dxa"/>
             <w:gridSpan w:val="2"/>
             <w:shd w:val="clear" w:color="auto" w:fill="D9D9D9" w:themeFill="background1" w:themeFillShade="D9"/>
+            <w:tcMar/>
           </w:tcPr>
           <w:p>
             <w:pPr>
@@ -1162,6 +1199,7 @@
         <w:tc>
           <w:tcPr>
             <w:tcW w:w="990" w:type="dxa"/>
+            <w:tcMar/>
           </w:tcPr>
           <w:p>
             <w:pPr>
@@ -1176,6 +1214,7 @@
         <w:tc>
           <w:tcPr>
             <w:tcW w:w="1260" w:type="dxa"/>
+            <w:tcMar/>
           </w:tcPr>
           <w:p>
             <w:pPr>
@@ -1190,6 +1229,7 @@
         <w:tc>
           <w:tcPr>
             <w:tcW w:w="992" w:type="dxa"/>
+            <w:tcMar/>
           </w:tcPr>
           <w:p>
             <w:pPr>
@@ -1204,6 +1244,7 @@
         <w:tc>
           <w:tcPr>
             <w:tcW w:w="1258" w:type="dxa"/>
+            <w:tcMar/>
           </w:tcPr>
           <w:p>
             <w:pPr>
@@ -1218,6 +1259,7 @@
         <w:tc>
           <w:tcPr>
             <w:tcW w:w="900" w:type="dxa"/>
+            <w:tcMar/>
           </w:tcPr>
           <w:p>
             <w:pPr>
@@ -1236,6 +1278,7 @@
             <w:tcW w:w="5508" w:type="dxa"/>
             <w:gridSpan w:val="2"/>
             <w:shd w:val="clear" w:color="auto" w:fill="D9D9D9" w:themeFill="background1" w:themeFillShade="D9"/>
+            <w:tcMar/>
           </w:tcPr>
           <w:p>
             <w:pPr>
@@ -1257,6 +1300,7 @@
         <w:tc>
           <w:tcPr>
             <w:tcW w:w="990" w:type="dxa"/>
+            <w:tcMar/>
           </w:tcPr>
           <w:p>
             <w:pPr>
@@ -1271,6 +1315,7 @@
         <w:tc>
           <w:tcPr>
             <w:tcW w:w="1260" w:type="dxa"/>
+            <w:tcMar/>
           </w:tcPr>
           <w:p>
             <w:pPr>
@@ -1285,6 +1330,7 @@
         <w:tc>
           <w:tcPr>
             <w:tcW w:w="992" w:type="dxa"/>
+            <w:tcMar/>
           </w:tcPr>
           <w:p>
             <w:pPr>
@@ -1299,6 +1345,7 @@
         <w:tc>
           <w:tcPr>
             <w:tcW w:w="1258" w:type="dxa"/>
+            <w:tcMar/>
           </w:tcPr>
           <w:p>
             <w:pPr>
@@ -1313,6 +1360,7 @@
         <w:tc>
           <w:tcPr>
             <w:tcW w:w="900" w:type="dxa"/>
+            <w:tcMar/>
           </w:tcPr>
           <w:p>
             <w:pPr>
@@ -1331,6 +1379,7 @@
             <w:tcW w:w="5508" w:type="dxa"/>
             <w:gridSpan w:val="2"/>
             <w:shd w:val="clear" w:color="auto" w:fill="D9D9D9" w:themeFill="background1" w:themeFillShade="D9"/>
+            <w:tcMar/>
           </w:tcPr>
           <w:p>
             <w:pPr>
@@ -1352,6 +1401,7 @@
         <w:tc>
           <w:tcPr>
             <w:tcW w:w="990" w:type="dxa"/>
+            <w:tcMar/>
           </w:tcPr>
           <w:p>
             <w:pPr>
@@ -1366,6 +1416,7 @@
         <w:tc>
           <w:tcPr>
             <w:tcW w:w="1260" w:type="dxa"/>
+            <w:tcMar/>
           </w:tcPr>
           <w:p>
             <w:pPr>
@@ -1380,6 +1431,7 @@
         <w:tc>
           <w:tcPr>
             <w:tcW w:w="992" w:type="dxa"/>
+            <w:tcMar/>
           </w:tcPr>
           <w:p>
             <w:pPr>
@@ -1394,6 +1446,7 @@
         <w:tc>
           <w:tcPr>
             <w:tcW w:w="1258" w:type="dxa"/>
+            <w:tcMar/>
           </w:tcPr>
           <w:p>
             <w:pPr>
@@ -1408,6 +1461,7 @@
         <w:tc>
           <w:tcPr>
             <w:tcW w:w="900" w:type="dxa"/>
+            <w:tcMar/>
           </w:tcPr>
           <w:p>
             <w:pPr>
@@ -1426,6 +1480,7 @@
             <w:tcW w:w="5508" w:type="dxa"/>
             <w:gridSpan w:val="2"/>
             <w:shd w:val="clear" w:color="auto" w:fill="D9D9D9" w:themeFill="background1" w:themeFillShade="D9"/>
+            <w:tcMar/>
           </w:tcPr>
           <w:p>
             <w:pPr>
@@ -1447,6 +1502,7 @@
         <w:tc>
           <w:tcPr>
             <w:tcW w:w="990" w:type="dxa"/>
+            <w:tcMar/>
           </w:tcPr>
           <w:p>
             <w:pPr>
@@ -1461,6 +1517,7 @@
         <w:tc>
           <w:tcPr>
             <w:tcW w:w="1260" w:type="dxa"/>
+            <w:tcMar/>
           </w:tcPr>
           <w:p>
             <w:pPr>
@@ -1475,6 +1532,7 @@
         <w:tc>
           <w:tcPr>
             <w:tcW w:w="992" w:type="dxa"/>
+            <w:tcMar/>
           </w:tcPr>
           <w:p>
             <w:pPr>
@@ -1489,6 +1547,7 @@
         <w:tc>
           <w:tcPr>
             <w:tcW w:w="1258" w:type="dxa"/>
+            <w:tcMar/>
           </w:tcPr>
           <w:p>
             <w:pPr>
@@ -1503,6 +1562,7 @@
         <w:tc>
           <w:tcPr>
             <w:tcW w:w="900" w:type="dxa"/>
+            <w:tcMar/>
           </w:tcPr>
           <w:p>
             <w:pPr>
@@ -1520,6 +1580,7 @@
           <w:tcPr>
             <w:tcW w:w="1728" w:type="dxa"/>
             <w:shd w:val="clear" w:color="auto" w:fill="D9D9D9" w:themeFill="background1" w:themeFillShade="D9"/>
+            <w:tcMar/>
           </w:tcPr>
           <w:p>
             <w:pPr>
@@ -1541,6 +1602,7 @@
         <w:tc>
           <w:tcPr>
             <w:tcW w:w="3780" w:type="dxa"/>
+            <w:tcMar/>
           </w:tcPr>
           <w:p>
             <w:pPr>
@@ -1554,6 +1616,7 @@
         <w:tc>
           <w:tcPr>
             <w:tcW w:w="990" w:type="dxa"/>
+            <w:tcMar/>
           </w:tcPr>
           <w:p>
             <w:pPr>
@@ -1568,6 +1631,7 @@
         <w:tc>
           <w:tcPr>
             <w:tcW w:w="1260" w:type="dxa"/>
+            <w:tcMar/>
           </w:tcPr>
           <w:p>
             <w:pPr>
@@ -1582,6 +1646,7 @@
         <w:tc>
           <w:tcPr>
             <w:tcW w:w="992" w:type="dxa"/>
+            <w:tcMar/>
           </w:tcPr>
           <w:p>
             <w:pPr>
@@ -1596,6 +1661,7 @@
         <w:tc>
           <w:tcPr>
             <w:tcW w:w="1258" w:type="dxa"/>
+            <w:tcMar/>
           </w:tcPr>
           <w:p>
             <w:pPr>
@@ -1610,6 +1676,7 @@
         <w:tc>
           <w:tcPr>
             <w:tcW w:w="900" w:type="dxa"/>
+            <w:tcMar/>
           </w:tcPr>
           <w:p>
             <w:pPr>
@@ -1633,7 +1700,7 @@
     </w:p>
     <w:tbl>
       <w:tblPr>
-        <w:tblStyle w:val="TableGrid"/>
+        <w:tblStyle w:val="Tablaconcuadrcula"/>
         <w:tblW w:w="0" w:type="auto"/>
         <w:tblLook w:val="04A0" w:firstRow="1" w:lastRow="0" w:firstColumn="1" w:lastColumn="0" w:noHBand="0" w:noVBand="1"/>
       </w:tblPr>
@@ -1646,6 +1713,7 @@
           <w:tcPr>
             <w:tcW w:w="5470" w:type="dxa"/>
             <w:shd w:val="clear" w:color="auto" w:fill="D9D9D9" w:themeFill="background1" w:themeFillShade="D9"/>
+            <w:tcMar/>
           </w:tcPr>
           <w:p>
             <w:pPr>
@@ -1682,6 +1750,7 @@
           <w:tcPr>
             <w:tcW w:w="5470" w:type="dxa"/>
             <w:shd w:val="clear" w:color="auto" w:fill="D9D9D9" w:themeFill="background1" w:themeFillShade="D9"/>
+            <w:tcMar/>
           </w:tcPr>
           <w:p>
             <w:pPr>
@@ -1719,102 +1788,61 @@
         <w:tc>
           <w:tcPr>
             <w:tcW w:w="5470" w:type="dxa"/>
-          </w:tcPr>
-          <w:p>
-            <w:pPr>
-              <w:spacing w:afterAutospacing="0"/>
-              <w:rPr>
-                <w:color w:val="0070C0"/>
-                <w:sz w:val="20"/>
-                <w:szCs w:val="20"/>
-              </w:rPr>
-            </w:pPr>
-            <w:r>
-              <w:rPr>
-                <w:color w:val="0070C0"/>
-                <w:sz w:val="20"/>
-                <w:szCs w:val="20"/>
-              </w:rPr>
-              <w:t xml:space="preserve">En la última reunión con el patrocinador, </w:t>
-            </w:r>
-            <w:r>
-              <w:rPr>
-                <w:color w:val="0070C0"/>
-                <w:sz w:val="20"/>
-                <w:szCs w:val="20"/>
-              </w:rPr>
-              <w:t xml:space="preserve">en la cuál teníamos pensado tener la aplicación con todas las funcionalidades </w:t>
-            </w:r>
-            <w:r>
-              <w:rPr>
-                <w:color w:val="0070C0"/>
-                <w:sz w:val="20"/>
-                <w:szCs w:val="20"/>
-              </w:rPr>
-              <w:t>realizadas</w:t>
-            </w:r>
-            <w:r>
-              <w:rPr>
-                <w:color w:val="0070C0"/>
-                <w:sz w:val="20"/>
-                <w:szCs w:val="20"/>
-              </w:rPr>
-              <w:t xml:space="preserve"> según el cronograma, tuvimos </w:t>
-            </w:r>
-            <w:r>
-              <w:rPr>
-                <w:color w:val="0070C0"/>
-                <w:sz w:val="20"/>
-                <w:szCs w:val="20"/>
-              </w:rPr>
-              <w:t>el requisito de la pasarela de pago sin completar</w:t>
-            </w:r>
-            <w:r>
-              <w:rPr>
-                <w:color w:val="0070C0"/>
-                <w:sz w:val="20"/>
-                <w:szCs w:val="20"/>
-              </w:rPr>
-              <w:t>.</w:t>
-            </w:r>
-            <w:r>
-              <w:rPr>
-                <w:color w:val="0070C0"/>
-                <w:sz w:val="20"/>
-                <w:szCs w:val="20"/>
-              </w:rPr>
-              <w:t xml:space="preserve"> Esa misma tarde se completó sin llegar a tener una influencia negativa en el MS Project.</w:t>
-            </w:r>
-          </w:p>
-          <w:p>
-            <w:pPr>
-              <w:spacing w:afterAutospacing="0"/>
-              <w:rPr>
-                <w:color w:val="0070C0"/>
-                <w:sz w:val="20"/>
-                <w:szCs w:val="20"/>
-              </w:rPr>
-            </w:pPr>
-          </w:p>
-          <w:p>
-            <w:pPr>
-              <w:spacing w:afterAutospacing="0"/>
-              <w:rPr>
-                <w:color w:val="0070C0"/>
-                <w:sz w:val="20"/>
-                <w:szCs w:val="20"/>
-              </w:rPr>
-            </w:pPr>
-          </w:p>
-          <w:p>
-            <w:pPr>
-              <w:spacing w:afterAutospacing="0"/>
-              <w:rPr>
-                <w:color w:val="0070C0"/>
-                <w:sz w:val="20"/>
-                <w:szCs w:val="20"/>
-              </w:rPr>
-            </w:pPr>
+            <w:tcMar/>
+          </w:tcPr>
+          <w:p>
+            <w:pPr>
+              <w:pStyle w:val="Normal"/>
+              <w:shd w:val="clear" w:color="auto" w:fill="FFFFFF" w:themeFill="background1"/>
+              <w:bidi w:val="0"/>
+              <w:spacing w:before="0" w:beforeAutospacing="off" w:after="0" w:afterAutospacing="off" w:line="240" w:lineRule="auto"/>
+              <w:jc w:val="left"/>
+              <w:rPr>
+                <w:rFonts w:ascii="Calibri" w:hAnsi="Calibri" w:eastAsia="Calibri" w:cs="Calibri"/>
+                <w:noProof w:val="0"/>
+                <w:color w:val="0070C0"/>
+                <w:sz w:val="21"/>
+                <w:szCs w:val="21"/>
+                <w:lang w:val="es-PA"/>
+              </w:rPr>
+            </w:pPr>
+            <w:r>
+              <w:rPr>
+                <w:rFonts w:ascii="Calibri" w:hAnsi="Calibri" w:eastAsia="Calibri" w:cs="Calibri"/>
+                <w:noProof w:val="0"/>
+                <w:color w:val="0070C0"/>
+                <w:sz w:val="21"/>
+                <w:szCs w:val="21"/>
+                <w:lang w:val="es-PA"/>
+              </w:rPr>
+              <w:t xml:space="preserve">La gestión de stock se potenció mediante la incorporación de la librería </w:t>
+            </w:r>
+            <w:r>
+              <w:rPr>
+                <w:rFonts w:ascii="Calibri" w:hAnsi="Calibri" w:eastAsia="Calibri" w:cs="Calibri"/>
+                <w:b w:val="0"/>
+                <w:bCs w:val="0"/>
+                <w:i w:val="1"/>
+                <w:iCs w:val="1"/>
+                <w:noProof w:val="0"/>
+                <w:color w:val="0070C0"/>
+                <w:sz w:val="21"/>
+                <w:szCs w:val="21"/>
+                <w:lang w:val="es-PA"/>
+              </w:rPr>
+              <w:t>django-jazzmin</w:t>
+            </w:r>
+            <w:r>
+              <w:rPr>
+                <w:rFonts w:ascii="Calibri" w:hAnsi="Calibri" w:eastAsia="Calibri" w:cs="Calibri"/>
+                <w:noProof w:val="0"/>
+                <w:color w:val="0070C0"/>
+                <w:sz w:val="21"/>
+                <w:szCs w:val="21"/>
+                <w:lang w:val="es-PA"/>
+              </w:rPr>
+              <w:t>. Esta herramienta facilitó el flujo de trabajo al proporcionar un panel de administración avanzado, mejorando la experiencia de usuario y reduciendo los tiempos de gestión frente a la configuración por defecto de Django.</w:t>
+            </w:r>
           </w:p>
           <w:p>
             <w:pPr>
@@ -1830,11 +1858,15 @@
         <w:tc>
           <w:tcPr>
             <w:tcW w:w="5470" w:type="dxa"/>
-          </w:tcPr>
-          <w:p>
-            <w:pPr>
-              <w:spacing w:afterAutospacing="0"/>
-              <w:rPr>
+            <w:tcMar/>
+          </w:tcPr>
+          <w:p>
+            <w:pPr>
+              <w:pStyle w:val="Normal"/>
+              <w:spacing w:afterAutospacing="off"/>
+              <w:rPr>
+                <w:rFonts w:ascii="Calibri" w:hAnsi="Calibri" w:eastAsia="Calibri" w:cs="Calibri"/>
+                <w:noProof w:val="0"/>
                 <w:color w:val="0070C0"/>
                 <w:sz w:val="20"/>
                 <w:szCs w:val="20"/>
@@ -1843,40 +1875,15 @@
             </w:pPr>
             <w:r>
               <w:rPr>
+                <w:rFonts w:ascii="Calibri" w:hAnsi="Calibri" w:eastAsia="Calibri" w:cs="Calibri"/>
+                <w:noProof w:val="0"/>
                 <w:color w:val="0070C0"/>
                 <w:sz w:val="20"/>
                 <w:szCs w:val="20"/>
                 <w:lang w:val="es-ES"/>
               </w:rPr>
-              <w:t xml:space="preserve">El retraso en la pasarela de pago </w:t>
-            </w:r>
-            <w:r>
-              <w:rPr>
-                <w:color w:val="0070C0"/>
-                <w:sz w:val="20"/>
-                <w:szCs w:val="20"/>
-                <w:lang w:val="es-ES"/>
-              </w:rPr>
-              <w:t>impidió ser presentado al patrocinador</w:t>
-            </w:r>
-            <w:r>
-              <w:rPr>
-                <w:color w:val="0070C0"/>
-                <w:sz w:val="20"/>
-                <w:szCs w:val="20"/>
-                <w:lang w:val="es-ES"/>
-              </w:rPr>
-              <w:t>. Esto puede generar frustración en el patrocinador y afectar la confianza del cliente al no tener una funcionalidad clave disponible. Además, la falta de esta funcionalidad retrasa las pruebas y validación final del proyecto.</w:t>
-            </w:r>
-          </w:p>
-          <w:p>
-            <w:pPr>
-              <w:spacing w:afterAutospacing="0"/>
-              <w:rPr>
-                <w:sz w:val="20"/>
-                <w:lang w:val="es-ES"/>
-              </w:rPr>
-            </w:pPr>
+              <w:t>Conllevó una reducción en los tiempos de ejecución. Simultáneamente, simplificó la arquitectura del software, lo que agilizó su implementación y facilitó el despliegue.</w:t>
+            </w:r>
           </w:p>
         </w:tc>
       </w:tr>
@@ -1891,7 +1898,7 @@
     </w:p>
     <w:tbl>
       <w:tblPr>
-        <w:tblStyle w:val="TableGrid"/>
+        <w:tblStyle w:val="Tablaconcuadrcula"/>
         <w:tblW w:w="0" w:type="auto"/>
         <w:tblLook w:val="04A0" w:firstRow="1" w:lastRow="0" w:firstColumn="1" w:lastColumn="0" w:noHBand="0" w:noVBand="1"/>
       </w:tblPr>
@@ -2118,7 +2125,7 @@
     </w:p>
     <w:tbl>
       <w:tblPr>
-        <w:tblStyle w:val="TableGrid"/>
+        <w:tblStyle w:val="Tablaconcuadrcula"/>
         <w:tblW w:w="0" w:type="auto"/>
         <w:tblLook w:val="04A0" w:firstRow="1" w:lastRow="0" w:firstColumn="1" w:lastColumn="0" w:noHBand="0" w:noVBand="1"/>
       </w:tblPr>
@@ -2133,6 +2140,7 @@
             <w:tcW w:w="10940" w:type="dxa"/>
             <w:gridSpan w:val="3"/>
             <w:shd w:val="clear" w:color="auto" w:fill="D9D9D9" w:themeFill="background1" w:themeFillShade="D9"/>
+            <w:tcMar/>
           </w:tcPr>
           <w:p>
             <w:pPr>
@@ -2157,6 +2165,7 @@
           <w:tcPr>
             <w:tcW w:w="3646" w:type="dxa"/>
             <w:shd w:val="clear" w:color="auto" w:fill="D9D9D9" w:themeFill="background1" w:themeFillShade="D9"/>
+            <w:tcMar/>
           </w:tcPr>
           <w:p>
             <w:pPr>
@@ -2179,6 +2188,7 @@
           <w:tcPr>
             <w:tcW w:w="3647" w:type="dxa"/>
             <w:shd w:val="clear" w:color="auto" w:fill="D9D9D9" w:themeFill="background1" w:themeFillShade="D9"/>
+            <w:tcMar/>
           </w:tcPr>
           <w:p>
             <w:pPr>
@@ -2201,6 +2211,7 @@
           <w:tcPr>
             <w:tcW w:w="3647" w:type="dxa"/>
             <w:shd w:val="clear" w:color="auto" w:fill="D9D9D9" w:themeFill="background1" w:themeFillShade="D9"/>
+            <w:tcMar/>
           </w:tcPr>
           <w:p>
             <w:pPr>
@@ -2224,31 +2235,104 @@
         <w:tc>
           <w:tcPr>
             <w:tcW w:w="3646" w:type="dxa"/>
-          </w:tcPr>
-          <w:p>
-            <w:pPr>
-              <w:spacing w:afterAutospacing="0"/>
-              <w:rPr>
-                <w:color w:val="0070C0"/>
-                <w:sz w:val="20"/>
-                <w:szCs w:val="20"/>
-              </w:rPr>
-            </w:pPr>
-            <w:r>
-              <w:rPr>
-                <w:color w:val="0070C0"/>
-                <w:sz w:val="20"/>
-                <w:szCs w:val="20"/>
-              </w:rPr>
-              <w:t xml:space="preserve">La comunicación y participación de los distintos miembros del equipo </w:t>
-            </w:r>
-            <w:r>
-              <w:rPr>
-                <w:color w:val="0070C0"/>
-                <w:sz w:val="20"/>
-                <w:szCs w:val="20"/>
-              </w:rPr>
-              <w:t>para con urgencia llevar a cabo la pasarela de pago.</w:t>
+            <w:tcMar/>
+          </w:tcPr>
+          <w:p>
+            <w:pPr>
+              <w:spacing w:afterAutospacing="off"/>
+              <w:rPr>
+                <w:color w:val="0070C0"/>
+                <w:sz w:val="20"/>
+                <w:szCs w:val="20"/>
+              </w:rPr>
+            </w:pPr>
+            <w:r>
+              <w:rPr>
+                <w:color w:val="0070C0"/>
+                <w:sz w:val="20"/>
+                <w:szCs w:val="20"/>
+              </w:rPr>
+              <w:t xml:space="preserve">La </w:t>
+            </w:r>
+            <w:r>
+              <w:rPr>
+                <w:color w:val="0070C0"/>
+                <w:sz w:val="20"/>
+                <w:szCs w:val="20"/>
+              </w:rPr>
+              <w:t xml:space="preserve">librería </w:t>
+            </w:r>
+            <w:r>
+              <w:rPr>
+                <w:color w:val="0070C0"/>
+                <w:sz w:val="20"/>
+                <w:szCs w:val="20"/>
+              </w:rPr>
+              <w:t>django</w:t>
+            </w:r>
+            <w:r>
+              <w:rPr>
+                <w:color w:val="0070C0"/>
+                <w:sz w:val="20"/>
+                <w:szCs w:val="20"/>
+              </w:rPr>
+              <w:t>-jazzmin</w:t>
+            </w:r>
+            <w:r>
+              <w:rPr>
+                <w:color w:val="0070C0"/>
+                <w:sz w:val="20"/>
+                <w:szCs w:val="20"/>
+              </w:rPr>
+              <w:t xml:space="preserve"> </w:t>
+            </w:r>
+            <w:r>
+              <w:rPr>
+                <w:color w:val="0070C0"/>
+                <w:sz w:val="20"/>
+                <w:szCs w:val="20"/>
+              </w:rPr>
+              <w:t>propor</w:t>
+            </w:r>
+            <w:r>
+              <w:rPr>
+                <w:color w:val="0070C0"/>
+                <w:sz w:val="20"/>
+                <w:szCs w:val="20"/>
+              </w:rPr>
+              <w:t xml:space="preserve">ciona un panel de administración mejorado respecto al de </w:t>
+            </w:r>
+            <w:r>
+              <w:rPr>
+                <w:color w:val="0070C0"/>
+                <w:sz w:val="20"/>
+                <w:szCs w:val="20"/>
+              </w:rPr>
+              <w:t>django</w:t>
+            </w:r>
+            <w:r>
+              <w:rPr>
+                <w:color w:val="0070C0"/>
+                <w:sz w:val="20"/>
+                <w:szCs w:val="20"/>
+              </w:rPr>
+              <w:t xml:space="preserve"> y permite </w:t>
+            </w:r>
+            <w:r>
+              <w:rPr>
+                <w:color w:val="0070C0"/>
+                <w:sz w:val="20"/>
+                <w:szCs w:val="20"/>
+              </w:rPr>
+              <w:t>facili</w:t>
+            </w:r>
+            <w:r>
+              <w:rPr>
+                <w:color w:val="0070C0"/>
+                <w:sz w:val="20"/>
+                <w:szCs w:val="20"/>
+              </w:rPr>
+              <w:t>tar el desarrollo de las tareas de administrador.</w:t>
             </w:r>
           </w:p>
           <w:p>
@@ -2265,70 +2349,48 @@
         <w:tc>
           <w:tcPr>
             <w:tcW w:w="3647" w:type="dxa"/>
-          </w:tcPr>
-          <w:p>
-            <w:pPr>
-              <w:spacing w:afterAutospacing="0"/>
-              <w:rPr>
-                <w:color w:val="0070C0"/>
-                <w:sz w:val="20"/>
-                <w:szCs w:val="20"/>
-              </w:rPr>
-            </w:pPr>
-            <w:r>
-              <w:rPr>
-                <w:color w:val="0070C0"/>
-                <w:sz w:val="20"/>
-                <w:szCs w:val="20"/>
-              </w:rPr>
-              <w:t xml:space="preserve">La </w:t>
-            </w:r>
-            <w:r>
-              <w:rPr>
-                <w:color w:val="0070C0"/>
-                <w:sz w:val="20"/>
-                <w:szCs w:val="20"/>
-              </w:rPr>
-              <w:t xml:space="preserve">organización del equipo para que no </w:t>
-            </w:r>
-            <w:r>
-              <w:rPr>
-                <w:color w:val="0070C0"/>
-                <w:sz w:val="20"/>
-                <w:szCs w:val="20"/>
-              </w:rPr>
-              <w:t>vuelva a ocurrir una desviación similar en el cronograma en el futuro.</w:t>
+            <w:tcMar/>
+          </w:tcPr>
+          <w:p>
+            <w:pPr>
+              <w:spacing w:afterAutospacing="off"/>
+              <w:rPr>
+                <w:color w:val="0070C0"/>
+                <w:sz w:val="20"/>
+                <w:szCs w:val="20"/>
+              </w:rPr>
+            </w:pPr>
+            <w:r>
+              <w:rPr>
+                <w:color w:val="0070C0"/>
+                <w:sz w:val="20"/>
+                <w:szCs w:val="20"/>
+              </w:rPr>
+              <w:t>Se debería de investigar sobre esto antes de empezar la fase de desarrollo, puesto que las estimaciones iniciales de cronograma y costes no contemplaba el uso de esta librería.</w:t>
             </w:r>
           </w:p>
         </w:tc>
         <w:tc>
           <w:tcPr>
             <w:tcW w:w="3647" w:type="dxa"/>
-          </w:tcPr>
-          <w:p>
-            <w:pPr>
-              <w:spacing w:afterAutospacing="0"/>
-              <w:rPr>
-                <w:color w:val="0070C0"/>
-                <w:sz w:val="20"/>
-                <w:szCs w:val="20"/>
-              </w:rPr>
-            </w:pPr>
-            <w:r>
-              <w:rPr>
-                <w:color w:val="0070C0"/>
-                <w:sz w:val="20"/>
-                <w:szCs w:val="20"/>
-              </w:rPr>
-              <w:t xml:space="preserve">Trabajando diariamente en el trabajo </w:t>
-            </w:r>
-            <w:r>
-              <w:rPr>
-                <w:color w:val="0070C0"/>
-                <w:sz w:val="20"/>
-                <w:szCs w:val="20"/>
-              </w:rPr>
-              <w:t>y distribuyéndolo de manera adecuada.</w:t>
+            <w:tcMar/>
+          </w:tcPr>
+          <w:p>
+            <w:pPr>
+              <w:spacing w:afterAutospacing="off"/>
+              <w:rPr>
+                <w:color w:val="0070C0"/>
+                <w:sz w:val="20"/>
+                <w:szCs w:val="20"/>
+              </w:rPr>
+            </w:pPr>
+            <w:r>
+              <w:rPr>
+                <w:color w:val="0070C0"/>
+                <w:sz w:val="20"/>
+                <w:szCs w:val="20"/>
+              </w:rPr>
+              <w:t>Investigando durante la fase de planificación sobre cómo se podría llevar a cabo el desarrollo de la funcionalidad para dar estimaciones más precisas.</w:t>
             </w:r>
           </w:p>
         </w:tc>
@@ -2402,7 +2464,7 @@
     </w:p>
     <w:tbl>
       <w:tblPr>
-        <w:tblStyle w:val="TableGrid"/>
+        <w:tblStyle w:val="Tablaconcuadrcula"/>
         <w:tblW w:w="0" w:type="auto"/>
         <w:tblLook w:val="04A0" w:firstRow="1" w:lastRow="0" w:firstColumn="1" w:lastColumn="0" w:noHBand="0" w:noVBand="1"/>
       </w:tblPr>
@@ -2426,7 +2488,7 @@
             <w:tcBorders>
               <w:top w:val="nil"/>
               <w:left w:val="nil"/>
-              <w:bottom w:val="single" w:sz="4" w:space="0" w:color="auto"/>
+              <w:bottom w:val="single" w:color="auto" w:sz="4" w:space="0"/>
             </w:tcBorders>
           </w:tcPr>
           <w:p>
@@ -2484,8 +2546,8 @@
             <w:tcW w:w="5387" w:type="dxa"/>
             <w:gridSpan w:val="2"/>
             <w:tcBorders>
-              <w:top w:val="single" w:sz="4" w:space="0" w:color="auto"/>
-              <w:left w:val="single" w:sz="4" w:space="0" w:color="auto"/>
+              <w:top w:val="single" w:color="auto" w:sz="4" w:space="0"/>
+              <w:left w:val="single" w:color="auto" w:sz="4" w:space="0"/>
             </w:tcBorders>
             <w:shd w:val="clear" w:color="auto" w:fill="D9D9D9" w:themeFill="background1" w:themeFillShade="D9"/>
             <w:vAlign w:val="center"/>
@@ -2727,6 +2789,14 @@
                 <w:szCs w:val="20"/>
               </w:rPr>
             </w:pPr>
+            <w:r>
+              <w:rPr>
+                <w:color w:val="0070C0"/>
+                <w:sz w:val="20"/>
+                <w:szCs w:val="20"/>
+              </w:rPr>
+              <w:t>X</w:t>
+            </w:r>
           </w:p>
         </w:tc>
         <w:tc>
@@ -3034,14 +3104,6 @@
                 <w:szCs w:val="20"/>
               </w:rPr>
             </w:pPr>
-            <w:r>
-              <w:rPr>
-                <w:color w:val="0070C0"/>
-                <w:sz w:val="20"/>
-                <w:szCs w:val="20"/>
-              </w:rPr>
-              <w:t>X</w:t>
-            </w:r>
           </w:p>
         </w:tc>
         <w:tc>
@@ -3864,7 +3926,7 @@
     </w:p>
     <w:tbl>
       <w:tblPr>
-        <w:tblStyle w:val="TableGrid"/>
+        <w:tblStyle w:val="Tablaconcuadrcula"/>
         <w:tblW w:w="0" w:type="auto"/>
         <w:tblLook w:val="04A0" w:firstRow="1" w:lastRow="0" w:firstColumn="1" w:lastColumn="0" w:noHBand="0" w:noVBand="1"/>
       </w:tblPr>
@@ -3944,32 +4006,85 @@
                 <w:color w:val="0070C0"/>
                 <w:sz w:val="20"/>
                 <w:szCs w:val="20"/>
-              </w:rPr>
-            </w:pPr>
-            <w:r>
-              <w:rPr>
-                <w:color w:val="0070C0"/>
-                <w:sz w:val="20"/>
-                <w:szCs w:val="20"/>
-              </w:rPr>
-              <w:t xml:space="preserve">Durante la fase de planificación se sobreestimaron los costes, obteniendo </w:t>
-            </w:r>
-            <w:r>
-              <w:rPr>
-                <w:color w:val="0070C0"/>
-                <w:sz w:val="20"/>
-                <w:szCs w:val="20"/>
-              </w:rPr>
-              <w:t>un CPI de 1,1 en los costes del proyecto.</w:t>
-            </w:r>
-          </w:p>
-          <w:p>
-            <w:pPr>
-              <w:spacing w:afterAutospacing="0"/>
-              <w:rPr>
-                <w:color w:val="0070C0"/>
-                <w:sz w:val="20"/>
-                <w:szCs w:val="20"/>
+                <w:lang w:val="es-ES"/>
+              </w:rPr>
+            </w:pPr>
+            <w:r>
+              <w:rPr>
+                <w:color w:val="0070C0"/>
+                <w:sz w:val="20"/>
+                <w:szCs w:val="20"/>
+                <w:lang w:val="es-ES"/>
+              </w:rPr>
+              <w:t>Al principio</w:t>
+            </w:r>
+            <w:r>
+              <w:rPr>
+                <w:color w:val="0070C0"/>
+                <w:sz w:val="20"/>
+                <w:szCs w:val="20"/>
+                <w:lang w:val="es-ES"/>
+              </w:rPr>
+              <w:t xml:space="preserve">, </w:t>
+            </w:r>
+            <w:r>
+              <w:rPr>
+                <w:color w:val="0070C0"/>
+                <w:sz w:val="20"/>
+                <w:szCs w:val="20"/>
+                <w:lang w:val="es-ES"/>
+              </w:rPr>
+              <w:t xml:space="preserve">se intentó usar la API </w:t>
+            </w:r>
+            <w:proofErr w:type="spellStart"/>
+            <w:r>
+              <w:rPr>
+                <w:color w:val="0070C0"/>
+                <w:sz w:val="20"/>
+                <w:szCs w:val="20"/>
+                <w:lang w:val="es-ES"/>
+              </w:rPr>
+              <w:t>send_mail</w:t>
+            </w:r>
+            <w:proofErr w:type="spellEnd"/>
+            <w:r>
+              <w:rPr>
+                <w:color w:val="0070C0"/>
+                <w:sz w:val="20"/>
+                <w:szCs w:val="20"/>
+                <w:lang w:val="es-ES"/>
+              </w:rPr>
+              <w:t xml:space="preserve"> de Django para el envío de correos electrónicos. Posteriormente, se cambió a la configuración mediante SMTP debido a limitaciones de la API. Finalmente, se adoptó la API </w:t>
+            </w:r>
+            <w:proofErr w:type="spellStart"/>
+            <w:r>
+              <w:rPr>
+                <w:color w:val="0070C0"/>
+                <w:sz w:val="20"/>
+                <w:szCs w:val="20"/>
+                <w:lang w:val="es-ES"/>
+              </w:rPr>
+              <w:t>SendGrid</w:t>
+            </w:r>
+            <w:proofErr w:type="spellEnd"/>
+            <w:r>
+              <w:rPr>
+                <w:color w:val="0070C0"/>
+                <w:sz w:val="20"/>
+                <w:szCs w:val="20"/>
+                <w:lang w:val="es-ES"/>
+              </w:rPr>
+              <w:t xml:space="preserve"> para mejorar la fiabilidad y rendimiento del sistema de correos.</w:t>
+            </w:r>
+          </w:p>
+          <w:p>
+            <w:pPr>
+              <w:spacing w:afterAutospacing="0"/>
+              <w:rPr>
+                <w:color w:val="0070C0"/>
+                <w:sz w:val="20"/>
+                <w:szCs w:val="20"/>
+                <w:lang w:val="es-ES"/>
               </w:rPr>
             </w:pPr>
           </w:p>
@@ -4005,45 +4120,17 @@
                 <w:szCs w:val="20"/>
                 <w:lang w:val="es-ES"/>
               </w:rPr>
-              <w:t>E</w:t>
-            </w:r>
-            <w:r>
+              <w:t>El cambio de tecnología para el envío de correos electrónicos generó retrasos. Esto también afectó la validación del sistema de notificaciones dentro de los plazos establecidos, lo que provocó pequeñas demoras en el cronograma del proyecto.</w:t>
+            </w:r>
+          </w:p>
+          <w:p>
+            <w:pPr>
+              <w:spacing w:afterAutospacing="0"/>
               <w:rPr>
                 <w:color w:val="0070C0"/>
                 <w:sz w:val="20"/>
                 <w:szCs w:val="20"/>
                 <w:lang w:val="es-ES"/>
-              </w:rPr>
-              <w:t xml:space="preserve">sto no es algo negativo en </w:t>
-            </w:r>
-            <w:proofErr w:type="gramStart"/>
-            <w:r>
-              <w:rPr>
-                <w:color w:val="0070C0"/>
-                <w:sz w:val="20"/>
-                <w:szCs w:val="20"/>
-                <w:lang w:val="es-ES"/>
-              </w:rPr>
-              <w:t>sí</w:t>
-            </w:r>
-            <w:proofErr w:type="gramEnd"/>
-            <w:r>
-              <w:rPr>
-                <w:color w:val="0070C0"/>
-                <w:sz w:val="20"/>
-                <w:szCs w:val="20"/>
-                <w:lang w:val="es-ES"/>
-              </w:rPr>
-              <w:t xml:space="preserve"> pero para proyectos futuros una estimación de costes muy altos podría acarrear que el cliente no nos seleccionara para el proyecto.</w:t>
-            </w:r>
-          </w:p>
-          <w:p>
-            <w:pPr>
-              <w:spacing w:afterAutospacing="0"/>
-              <w:rPr>
-                <w:color w:val="0070C0"/>
-                <w:sz w:val="20"/>
-                <w:szCs w:val="20"/>
               </w:rPr>
             </w:pPr>
           </w:p>
@@ -4061,7 +4148,7 @@
     </w:p>
     <w:tbl>
       <w:tblPr>
-        <w:tblStyle w:val="TableGrid"/>
+        <w:tblStyle w:val="Tablaconcuadrcula"/>
         <w:tblW w:w="0" w:type="auto"/>
         <w:tblLook w:val="04A0" w:firstRow="1" w:lastRow="0" w:firstColumn="1" w:lastColumn="0" w:noHBand="0" w:noVBand="1"/>
       </w:tblPr>
@@ -4333,7 +4420,7 @@
     </w:p>
     <w:tbl>
       <w:tblPr>
-        <w:tblStyle w:val="TableGrid"/>
+        <w:tblStyle w:val="Tablaconcuadrcula"/>
         <w:tblW w:w="0" w:type="auto"/>
         <w:tblLook w:val="04A0" w:firstRow="1" w:lastRow="0" w:firstColumn="1" w:lastColumn="0" w:noHBand="0" w:noVBand="1"/>
       </w:tblPr>
@@ -4472,24 +4559,27 @@
                 <w:color w:val="0070C0"/>
                 <w:sz w:val="20"/>
                 <w:szCs w:val="20"/>
-              </w:rPr>
-            </w:pPr>
-            <w:r>
-              <w:rPr>
-                <w:color w:val="0070C0"/>
-                <w:sz w:val="20"/>
-                <w:szCs w:val="20"/>
-              </w:rPr>
-              <w:t>Estimación de costes de forma automática según el tiempo de trabajo con Microsoft Project.</w:t>
-            </w:r>
-          </w:p>
-          <w:p>
-            <w:pPr>
-              <w:spacing w:afterAutospacing="0"/>
-              <w:rPr>
-                <w:color w:val="0070C0"/>
-                <w:sz w:val="20"/>
-                <w:szCs w:val="20"/>
+                <w:lang w:val="es-ES"/>
+              </w:rPr>
+            </w:pPr>
+            <w:r>
+              <w:rPr>
+                <w:color w:val="0070C0"/>
+                <w:sz w:val="20"/>
+                <w:szCs w:val="20"/>
+                <w:lang w:val="es-ES"/>
+              </w:rPr>
+              <w:t>La comunicación interna dentro del equipo fue clave para identificar rápidamente los problemas y probar las diferentes soluciones de correo.</w:t>
+            </w:r>
+          </w:p>
+          <w:p>
+            <w:pPr>
+              <w:spacing w:afterAutospacing="0"/>
+              <w:rPr>
+                <w:color w:val="0070C0"/>
+                <w:sz w:val="20"/>
+                <w:szCs w:val="20"/>
+                <w:lang w:val="es-ES"/>
               </w:rPr>
             </w:pPr>
           </w:p>
@@ -4505,16 +4595,29 @@
                 <w:color w:val="0070C0"/>
                 <w:sz w:val="20"/>
                 <w:szCs w:val="20"/>
-              </w:rPr>
-            </w:pPr>
-            <w:r>
-              <w:rPr>
-                <w:color w:val="0070C0"/>
-                <w:sz w:val="20"/>
-                <w:szCs w:val="20"/>
-              </w:rPr>
-              <w:t>Sobreestimación de tiempo necesario para la realización de las tareas.</w:t>
-            </w:r>
+                <w:lang w:val="es-ES"/>
+              </w:rPr>
+            </w:pPr>
+            <w:r>
+              <w:rPr>
+                <w:color w:val="0070C0"/>
+                <w:sz w:val="20"/>
+                <w:szCs w:val="20"/>
+                <w:lang w:val="es-ES"/>
+              </w:rPr>
+              <w:t>La planificación inicial de la tecnología a utilizar para el envío de correos fue deficiente, lo que llevó a una serie de cambios innecesarios.</w:t>
+            </w:r>
+          </w:p>
+          <w:p>
+            <w:pPr>
+              <w:spacing w:afterAutospacing="0"/>
+              <w:rPr>
+                <w:color w:val="0070C0"/>
+                <w:sz w:val="20"/>
+                <w:szCs w:val="20"/>
+                <w:lang w:val="es-ES"/>
+              </w:rPr>
+            </w:pPr>
           </w:p>
         </w:tc>
         <w:tc>
@@ -4528,24 +4631,29 @@
                 <w:color w:val="0070C0"/>
                 <w:sz w:val="20"/>
                 <w:szCs w:val="20"/>
-              </w:rPr>
-            </w:pPr>
-            <w:r>
-              <w:rPr>
-                <w:color w:val="0070C0"/>
-                <w:sz w:val="20"/>
-                <w:szCs w:val="20"/>
-              </w:rPr>
-              <w:t>Mediante la adquisición de experiencia con futuros proyectos por parte del equipo de desarrollo, de forma que puedan aportar mejor información al equipo de dirección durante la fase de planificación, además de con el historial</w:t>
-            </w:r>
-            <w:r>
-              <w:rPr>
-                <w:color w:val="0070C0"/>
-                <w:sz w:val="20"/>
-                <w:szCs w:val="20"/>
-              </w:rPr>
-              <w:t xml:space="preserve"> de proyectos realizados por lo compañía.</w:t>
-            </w:r>
+                <w:lang w:val="es-ES"/>
+              </w:rPr>
+            </w:pPr>
+            <w:r>
+              <w:rPr>
+                <w:color w:val="0070C0"/>
+                <w:sz w:val="20"/>
+                <w:szCs w:val="20"/>
+                <w:lang w:val="es-ES"/>
+              </w:rPr>
+              <w:t>En futuros proyectos, se debe dedicar más tiempo a investigar y probar las herramientas desde el inicio para evitar múltiples cambios de tecnologías a medio proyecto. Además, se podría realizar una revisión más profunda de las herramientas disponibles para la gestión de correos.</w:t>
+            </w:r>
+          </w:p>
+          <w:p>
+            <w:pPr>
+              <w:spacing w:afterAutospacing="0"/>
+              <w:rPr>
+                <w:color w:val="0070C0"/>
+                <w:sz w:val="20"/>
+                <w:szCs w:val="20"/>
+                <w:lang w:val="es-ES"/>
+              </w:rPr>
+            </w:pPr>
           </w:p>
         </w:tc>
       </w:tr>
@@ -4571,7 +4679,7 @@
     <w:sectPr>
       <w:headerReference w:type="default" r:id="rId7"/>
       <w:footerReference w:type="default" r:id="rId8"/>
-      <w:pgSz w:w="12240" w:h="15840"/>
+      <w:pgSz w:w="12240" w:h="15840" w:orient="portrait"/>
       <w:pgMar w:top="720" w:right="720" w:bottom="720" w:left="720" w:header="708" w:footer="708" w:gutter="0"/>
       <w:cols w:space="708"/>
       <w:docGrid w:linePitch="360"/>
@@ -4616,9 +4724,9 @@
 <w:ftr xmlns:wpc="http://schemas.microsoft.com/office/word/2010/wordprocessingCanvas" xmlns:cx="http://schemas.microsoft.com/office/drawing/2014/chartex" xmlns:cx1="http://schemas.microsoft.com/office/drawing/2015/9/8/chartex" xmlns:cx2="http://schemas.microsoft.com/office/drawing/2015/10/21/chartex" xmlns:cx3="http://schemas.microsoft.com/office/drawing/2016/5/9/chartex" xmlns:cx4="http://schemas.microsoft.com/office/drawing/2016/5/10/chartex" xmlns:cx5="http://schemas.microsoft.com/office/drawing/2016/5/11/chartex" xmlns:cx6="http://schemas.microsoft.com/office/drawing/2016/5/12/chartex" xmlns:cx7="http://schemas.microsoft.com/office/drawing/2016/5/13/chartex" xmlns:cx8="http://schemas.microsoft.com/office/drawing/2016/5/14/chartex" xmlns:mc="http://schemas.openxmlformats.org/markup-compatibility/2006" xmlns:aink="http://schemas.microsoft.com/office/drawing/2016/ink" xmlns:am3d="http://schemas.microsoft.com/office/drawing/2017/model3d" xmlns:o="urn:schemas-microsoft-com:office:office" xmlns:oel="http://schemas.microsoft.com/office/2019/extlst" xmlns:r="http://schemas.openxmlformats.org/officeDocument/2006/relationships" xmlns:m="http://schemas.openxmlformats.org/officeDocument/2006/math" xmlns:v="urn:schemas-microsoft-com:vml" xmlns:wp14="http://schemas.microsoft.com/office/word/2010/wordprocessingDrawing" xmlns:wp="http://schemas.openxmlformats.org/drawingml/2006/wordprocessingDrawing" xmlns:w10="urn:schemas-microsoft-com:office:word" xmlns:w="http://schemas.openxmlformats.org/wordprocessingml/2006/main" xmlns:w14="http://schemas.microsoft.com/office/word/2010/wordml" xmlns:w15="http://schemas.microsoft.com/office/word/2012/wordml" xmlns:w16cex="http://schemas.microsoft.com/office/word/2018/wordml/cex" xmlns:w16cid="http://schemas.microsoft.com/office/word/2016/wordml/cid" xmlns:w16="http://schemas.microsoft.com/office/word/2018/wordml" xmlns:w16du="http://schemas.microsoft.com/office/word/2023/wordml/word16du" xmlns:w16sdtdh="http://schemas.microsoft.com/office/word/2020/wordml/sdtdatahash" xmlns:w16sdtfl="http://schemas.microsoft.com/office/word/2024/wordml/sdtformatlock" xmlns:w16se="http://schemas.microsoft.com/office/word/2015/wordml/symex" xmlns:wpg="http://schemas.microsoft.com/office/word/2010/wordprocessingGroup" xmlns:wpi="http://schemas.microsoft.com/office/word/2010/wordprocessingInk" xmlns:wne="http://schemas.microsoft.com/office/word/2006/wordml" xmlns:wps="http://schemas.microsoft.com/office/word/2010/wordprocessingShape" mc:Ignorable="w14 w15 w16se w16cid w16 w16cex w16sdtdh w16sdtfl w16du wp14">
   <w:p>
     <w:pPr>
-      <w:pStyle w:val="Footer"/>
+      <w:pStyle w:val="Piedepgina"/>
       <w:pBdr>
-        <w:top w:val="single" w:sz="4" w:space="1" w:color="auto"/>
+        <w:top w:val="single" w:color="auto" w:sz="4" w:space="1"/>
       </w:pBdr>
       <w:tabs>
         <w:tab w:val="clear" w:pos="4419"/>
@@ -4661,7 +4769,7 @@
   </w:p>
   <w:p>
     <w:pPr>
-      <w:pStyle w:val="Footer"/>
+      <w:pStyle w:val="Piedepgina"/>
       <w:shd w:val="clear" w:color="auto" w:fill="17365D" w:themeFill="text2" w:themeFillShade="BF"/>
       <w:tabs>
         <w:tab w:val="clear" w:pos="4419"/>
@@ -4721,9 +4829,9 @@
 <w:hdr xmlns:wpc="http://schemas.microsoft.com/office/word/2010/wordprocessingCanvas" xmlns:cx="http://schemas.microsoft.com/office/drawing/2014/chartex" xmlns:cx1="http://schemas.microsoft.com/office/drawing/2015/9/8/chartex" xmlns:cx2="http://schemas.microsoft.com/office/drawing/2015/10/21/chartex" xmlns:cx3="http://schemas.microsoft.com/office/drawing/2016/5/9/chartex" xmlns:cx4="http://schemas.microsoft.com/office/drawing/2016/5/10/chartex" xmlns:cx5="http://schemas.microsoft.com/office/drawing/2016/5/11/chartex" xmlns:cx6="http://schemas.microsoft.com/office/drawing/2016/5/12/chartex" xmlns:cx7="http://schemas.microsoft.com/office/drawing/2016/5/13/chartex" xmlns:cx8="http://schemas.microsoft.com/office/drawing/2016/5/14/chartex" xmlns:mc="http://schemas.openxmlformats.org/markup-compatibility/2006" xmlns:aink="http://schemas.microsoft.com/office/drawing/2016/ink" xmlns:am3d="http://schemas.microsoft.com/office/drawing/2017/model3d" xmlns:o="urn:schemas-microsoft-com:office:office" xmlns:oel="http://schemas.microsoft.com/office/2019/extlst" xmlns:r="http://schemas.openxmlformats.org/officeDocument/2006/relationships" xmlns:m="http://schemas.openxmlformats.org/officeDocument/2006/math" xmlns:v="urn:schemas-microsoft-com:vml" xmlns:wp14="http://schemas.microsoft.com/office/word/2010/wordprocessingDrawing" xmlns:wp="http://schemas.openxmlformats.org/drawingml/2006/wordprocessingDrawing" xmlns:w10="urn:schemas-microsoft-com:office:word" xmlns:w="http://schemas.openxmlformats.org/wordprocessingml/2006/main" xmlns:w14="http://schemas.microsoft.com/office/word/2010/wordml" xmlns:w15="http://schemas.microsoft.com/office/word/2012/wordml" xmlns:w16cex="http://schemas.microsoft.com/office/word/2018/wordml/cex" xmlns:w16cid="http://schemas.microsoft.com/office/word/2016/wordml/cid" xmlns:w16="http://schemas.microsoft.com/office/word/2018/wordml" xmlns:w16du="http://schemas.microsoft.com/office/word/2023/wordml/word16du" xmlns:w16sdtdh="http://schemas.microsoft.com/office/word/2020/wordml/sdtdatahash" xmlns:w16sdtfl="http://schemas.microsoft.com/office/word/2024/wordml/sdtformatlock" xmlns:w16se="http://schemas.microsoft.com/office/word/2015/wordml/symex" xmlns:wpg="http://schemas.microsoft.com/office/word/2010/wordprocessingGroup" xmlns:wpi="http://schemas.microsoft.com/office/word/2010/wordprocessingInk" xmlns:wne="http://schemas.microsoft.com/office/word/2006/wordml" xmlns:wps="http://schemas.microsoft.com/office/word/2010/wordprocessingShape" mc:Ignorable="w14 w15 w16se w16cid w16 w16cex w16sdtdh w16sdtfl w16du wp14">
   <w:p>
     <w:pPr>
-      <w:pStyle w:val="Header"/>
+      <w:pStyle w:val="Encabezado"/>
       <w:pBdr>
-        <w:bottom w:val="single" w:sz="4" w:space="1" w:color="auto"/>
+        <w:bottom w:val="single" w:color="auto" w:sz="4" w:space="1"/>
       </w:pBdr>
       <w:spacing w:afterAutospacing="0"/>
       <w:jc w:val="center"/>
@@ -4744,7 +4852,464 @@
 </file>
 
 <file path=word/numbering.xml><?xml version="1.0" encoding="utf-8"?>
-<w:numbering xmlns:wpc="http://schemas.microsoft.com/office/word/2010/wordprocessingCanvas" xmlns:cx="http://schemas.microsoft.com/office/drawing/2014/chartex" xmlns:cx1="http://schemas.microsoft.com/office/drawing/2015/9/8/chartex" xmlns:cx2="http://schemas.microsoft.com/office/drawing/2015/10/21/chartex" xmlns:cx3="http://schemas.microsoft.com/office/drawing/2016/5/9/chartex" xmlns:cx4="http://schemas.microsoft.com/office/drawing/2016/5/10/chartex" xmlns:cx5="http://schemas.microsoft.com/office/drawing/2016/5/11/chartex" xmlns:cx6="http://schemas.microsoft.com/office/drawing/2016/5/12/chartex" xmlns:cx7="http://schemas.microsoft.com/office/drawing/2016/5/13/chartex" xmlns:cx8="http://schemas.microsoft.com/office/drawing/2016/5/14/chartex" xmlns:mc="http://schemas.openxmlformats.org/markup-compatibility/2006" xmlns:aink="http://schemas.microsoft.com/office/drawing/2016/ink" xmlns:am3d="http://schemas.microsoft.com/office/drawing/2017/model3d" xmlns:o="urn:schemas-microsoft-com:office:office" xmlns:oel="http://schemas.microsoft.com/office/2019/extlst" xmlns:r="http://schemas.openxmlformats.org/officeDocument/2006/relationships" xmlns:m="http://schemas.openxmlformats.org/officeDocument/2006/math" xmlns:v="urn:schemas-microsoft-com:vml" xmlns:wp14="http://schemas.microsoft.com/office/word/2010/wordprocessingDrawing" xmlns:wp="http://schemas.openxmlformats.org/drawingml/2006/wordprocessingDrawing" xmlns:w10="urn:schemas-microsoft-com:office:word" xmlns:w="http://schemas.openxmlformats.org/wordprocessingml/2006/main" xmlns:w14="http://schemas.microsoft.com/office/word/2010/wordml" xmlns:w15="http://schemas.microsoft.com/office/word/2012/wordml" xmlns:w16cex="http://schemas.microsoft.com/office/word/2018/wordml/cex" xmlns:w16cid="http://schemas.microsoft.com/office/word/2016/wordml/cid" xmlns:w16="http://schemas.microsoft.com/office/word/2018/wordml" xmlns:w16du="http://schemas.microsoft.com/office/word/2023/wordml/word16du" xmlns:w16sdtdh="http://schemas.microsoft.com/office/word/2020/wordml/sdtdatahash" xmlns:w16sdtfl="http://schemas.microsoft.com/office/word/2024/wordml/sdtformatlock" xmlns:w16se="http://schemas.microsoft.com/office/word/2015/wordml/symex" xmlns:wpg="http://schemas.microsoft.com/office/word/2010/wordprocessingGroup" xmlns:wpi="http://schemas.microsoft.com/office/word/2010/wordprocessingInk" xmlns:wne="http://schemas.microsoft.com/office/word/2006/wordml" xmlns:wps="http://schemas.microsoft.com/office/word/2010/wordprocessingShape" mc:Ignorable="w14 w15 w16se w16cid w16 w16cex w16sdtdh w16sdtfl w16du wp14"/>
+<w:numbering xmlns:wpc="http://schemas.microsoft.com/office/word/2010/wordprocessingCanvas" xmlns:cx="http://schemas.microsoft.com/office/drawing/2014/chartex" xmlns:cx1="http://schemas.microsoft.com/office/drawing/2015/9/8/chartex" xmlns:cx2="http://schemas.microsoft.com/office/drawing/2015/10/21/chartex" xmlns:cx3="http://schemas.microsoft.com/office/drawing/2016/5/9/chartex" xmlns:cx4="http://schemas.microsoft.com/office/drawing/2016/5/10/chartex" xmlns:cx5="http://schemas.microsoft.com/office/drawing/2016/5/11/chartex" xmlns:cx6="http://schemas.microsoft.com/office/drawing/2016/5/12/chartex" xmlns:cx7="http://schemas.microsoft.com/office/drawing/2016/5/13/chartex" xmlns:cx8="http://schemas.microsoft.com/office/drawing/2016/5/14/chartex" xmlns:mc="http://schemas.openxmlformats.org/markup-compatibility/2006" xmlns:aink="http://schemas.microsoft.com/office/drawing/2016/ink" xmlns:am3d="http://schemas.microsoft.com/office/drawing/2017/model3d" xmlns:o="urn:schemas-microsoft-com:office:office" xmlns:oel="http://schemas.microsoft.com/office/2019/extlst" xmlns:r="http://schemas.openxmlformats.org/officeDocument/2006/relationships" xmlns:m="http://schemas.openxmlformats.org/officeDocument/2006/math" xmlns:v="urn:schemas-microsoft-com:vml" xmlns:wp14="http://schemas.microsoft.com/office/word/2010/wordprocessingDrawing" xmlns:wp="http://schemas.openxmlformats.org/drawingml/2006/wordprocessingDrawing" xmlns:w10="urn:schemas-microsoft-com:office:word" xmlns:w="http://schemas.openxmlformats.org/wordprocessingml/2006/main" xmlns:w14="http://schemas.microsoft.com/office/word/2010/wordml" xmlns:w15="http://schemas.microsoft.com/office/word/2012/wordml" xmlns:w16cex="http://schemas.microsoft.com/office/word/2018/wordml/cex" xmlns:w16cid="http://schemas.microsoft.com/office/word/2016/wordml/cid" xmlns:w16="http://schemas.microsoft.com/office/word/2018/wordml" xmlns:w16du="http://schemas.microsoft.com/office/word/2023/wordml/word16du" xmlns:w16sdtdh="http://schemas.microsoft.com/office/word/2020/wordml/sdtdatahash" xmlns:w16sdtfl="http://schemas.microsoft.com/office/word/2024/wordml/sdtformatlock" xmlns:w16se="http://schemas.microsoft.com/office/word/2015/wordml/symex" xmlns:wpg="http://schemas.microsoft.com/office/word/2010/wordprocessingGroup" xmlns:wpi="http://schemas.microsoft.com/office/word/2010/wordprocessingInk" xmlns:wne="http://schemas.microsoft.com/office/word/2006/wordml" xmlns:wps="http://schemas.microsoft.com/office/word/2010/wordprocessingShape" mc:Ignorable="w14 w15 w16se w16cid w16 w16cex w16sdtdh w16sdtfl w16du wp14">
+  <w:abstractNum w:abstractNumId="0" w15:restartNumberingAfterBreak="0">
+    <w:nsid w:val="37463A6F"/>
+    <w:multiLevelType w:val="multilevel"/>
+    <w:tmpl w:val="07F49E24"/>
+    <w:lvl w:ilvl="0">
+      <w:start w:val="1"/>
+      <w:numFmt w:val="bullet"/>
+      <w:lvlText w:val=""/>
+      <w:lvlJc w:val="left"/>
+      <w:pPr>
+        <w:tabs>
+          <w:tab w:val="num" w:pos="720"/>
+        </w:tabs>
+        <w:ind w:left="720" w:hanging="360"/>
+      </w:pPr>
+      <w:rPr>
+        <w:rFonts w:hint="default" w:ascii="Symbol" w:hAnsi="Symbol"/>
+        <w:sz w:val="20"/>
+      </w:rPr>
+    </w:lvl>
+    <w:lvl w:ilvl="1" w:tentative="1">
+      <w:start w:val="1"/>
+      <w:numFmt w:val="bullet"/>
+      <w:lvlText w:val="o"/>
+      <w:lvlJc w:val="left"/>
+      <w:pPr>
+        <w:tabs>
+          <w:tab w:val="num" w:pos="1440"/>
+        </w:tabs>
+        <w:ind w:left="1440" w:hanging="360"/>
+      </w:pPr>
+      <w:rPr>
+        <w:rFonts w:hint="default" w:ascii="Courier New" w:hAnsi="Courier New"/>
+        <w:sz w:val="20"/>
+      </w:rPr>
+    </w:lvl>
+    <w:lvl w:ilvl="2" w:tentative="1">
+      <w:start w:val="1"/>
+      <w:numFmt w:val="bullet"/>
+      <w:lvlText w:val=""/>
+      <w:lvlJc w:val="left"/>
+      <w:pPr>
+        <w:tabs>
+          <w:tab w:val="num" w:pos="2160"/>
+        </w:tabs>
+        <w:ind w:left="2160" w:hanging="360"/>
+      </w:pPr>
+      <w:rPr>
+        <w:rFonts w:hint="default" w:ascii="Wingdings" w:hAnsi="Wingdings"/>
+        <w:sz w:val="20"/>
+      </w:rPr>
+    </w:lvl>
+    <w:lvl w:ilvl="3" w:tentative="1">
+      <w:start w:val="1"/>
+      <w:numFmt w:val="bullet"/>
+      <w:lvlText w:val=""/>
+      <w:lvlJc w:val="left"/>
+      <w:pPr>
+        <w:tabs>
+          <w:tab w:val="num" w:pos="2880"/>
+        </w:tabs>
+        <w:ind w:left="2880" w:hanging="360"/>
+      </w:pPr>
+      <w:rPr>
+        <w:rFonts w:hint="default" w:ascii="Wingdings" w:hAnsi="Wingdings"/>
+        <w:sz w:val="20"/>
+      </w:rPr>
+    </w:lvl>
+    <w:lvl w:ilvl="4" w:tentative="1">
+      <w:start w:val="1"/>
+      <w:numFmt w:val="bullet"/>
+      <w:lvlText w:val=""/>
+      <w:lvlJc w:val="left"/>
+      <w:pPr>
+        <w:tabs>
+          <w:tab w:val="num" w:pos="3600"/>
+        </w:tabs>
+        <w:ind w:left="3600" w:hanging="360"/>
+      </w:pPr>
+      <w:rPr>
+        <w:rFonts w:hint="default" w:ascii="Wingdings" w:hAnsi="Wingdings"/>
+        <w:sz w:val="20"/>
+      </w:rPr>
+    </w:lvl>
+    <w:lvl w:ilvl="5" w:tentative="1">
+      <w:start w:val="1"/>
+      <w:numFmt w:val="bullet"/>
+      <w:lvlText w:val=""/>
+      <w:lvlJc w:val="left"/>
+      <w:pPr>
+        <w:tabs>
+          <w:tab w:val="num" w:pos="4320"/>
+        </w:tabs>
+        <w:ind w:left="4320" w:hanging="360"/>
+      </w:pPr>
+      <w:rPr>
+        <w:rFonts w:hint="default" w:ascii="Wingdings" w:hAnsi="Wingdings"/>
+        <w:sz w:val="20"/>
+      </w:rPr>
+    </w:lvl>
+    <w:lvl w:ilvl="6" w:tentative="1">
+      <w:start w:val="1"/>
+      <w:numFmt w:val="bullet"/>
+      <w:lvlText w:val=""/>
+      <w:lvlJc w:val="left"/>
+      <w:pPr>
+        <w:tabs>
+          <w:tab w:val="num" w:pos="5040"/>
+        </w:tabs>
+        <w:ind w:left="5040" w:hanging="360"/>
+      </w:pPr>
+      <w:rPr>
+        <w:rFonts w:hint="default" w:ascii="Wingdings" w:hAnsi="Wingdings"/>
+        <w:sz w:val="20"/>
+      </w:rPr>
+    </w:lvl>
+    <w:lvl w:ilvl="7" w:tentative="1">
+      <w:start w:val="1"/>
+      <w:numFmt w:val="bullet"/>
+      <w:lvlText w:val=""/>
+      <w:lvlJc w:val="left"/>
+      <w:pPr>
+        <w:tabs>
+          <w:tab w:val="num" w:pos="5760"/>
+        </w:tabs>
+        <w:ind w:left="5760" w:hanging="360"/>
+      </w:pPr>
+      <w:rPr>
+        <w:rFonts w:hint="default" w:ascii="Wingdings" w:hAnsi="Wingdings"/>
+        <w:sz w:val="20"/>
+      </w:rPr>
+    </w:lvl>
+    <w:lvl w:ilvl="8" w:tentative="1">
+      <w:start w:val="1"/>
+      <w:numFmt w:val="bullet"/>
+      <w:lvlText w:val=""/>
+      <w:lvlJc w:val="left"/>
+      <w:pPr>
+        <w:tabs>
+          <w:tab w:val="num" w:pos="6480"/>
+        </w:tabs>
+        <w:ind w:left="6480" w:hanging="360"/>
+      </w:pPr>
+      <w:rPr>
+        <w:rFonts w:hint="default" w:ascii="Wingdings" w:hAnsi="Wingdings"/>
+        <w:sz w:val="20"/>
+      </w:rPr>
+    </w:lvl>
+  </w:abstractNum>
+  <w:abstractNum w:abstractNumId="1" w15:restartNumberingAfterBreak="0">
+    <w:nsid w:val="70623FF4"/>
+    <w:multiLevelType w:val="multilevel"/>
+    <w:tmpl w:val="69BA885E"/>
+    <w:lvl w:ilvl="0">
+      <w:start w:val="1"/>
+      <w:numFmt w:val="bullet"/>
+      <w:lvlText w:val=""/>
+      <w:lvlJc w:val="left"/>
+      <w:pPr>
+        <w:tabs>
+          <w:tab w:val="num" w:pos="720"/>
+        </w:tabs>
+        <w:ind w:left="720" w:hanging="360"/>
+      </w:pPr>
+      <w:rPr>
+        <w:rFonts w:hint="default" w:ascii="Symbol" w:hAnsi="Symbol"/>
+        <w:sz w:val="20"/>
+      </w:rPr>
+    </w:lvl>
+    <w:lvl w:ilvl="1" w:tentative="1">
+      <w:start w:val="1"/>
+      <w:numFmt w:val="bullet"/>
+      <w:lvlText w:val="o"/>
+      <w:lvlJc w:val="left"/>
+      <w:pPr>
+        <w:tabs>
+          <w:tab w:val="num" w:pos="1440"/>
+        </w:tabs>
+        <w:ind w:left="1440" w:hanging="360"/>
+      </w:pPr>
+      <w:rPr>
+        <w:rFonts w:hint="default" w:ascii="Courier New" w:hAnsi="Courier New"/>
+        <w:sz w:val="20"/>
+      </w:rPr>
+    </w:lvl>
+    <w:lvl w:ilvl="2" w:tentative="1">
+      <w:start w:val="1"/>
+      <w:numFmt w:val="bullet"/>
+      <w:lvlText w:val=""/>
+      <w:lvlJc w:val="left"/>
+      <w:pPr>
+        <w:tabs>
+          <w:tab w:val="num" w:pos="2160"/>
+        </w:tabs>
+        <w:ind w:left="2160" w:hanging="360"/>
+      </w:pPr>
+      <w:rPr>
+        <w:rFonts w:hint="default" w:ascii="Wingdings" w:hAnsi="Wingdings"/>
+        <w:sz w:val="20"/>
+      </w:rPr>
+    </w:lvl>
+    <w:lvl w:ilvl="3" w:tentative="1">
+      <w:start w:val="1"/>
+      <w:numFmt w:val="bullet"/>
+      <w:lvlText w:val=""/>
+      <w:lvlJc w:val="left"/>
+      <w:pPr>
+        <w:tabs>
+          <w:tab w:val="num" w:pos="2880"/>
+        </w:tabs>
+        <w:ind w:left="2880" w:hanging="360"/>
+      </w:pPr>
+      <w:rPr>
+        <w:rFonts w:hint="default" w:ascii="Wingdings" w:hAnsi="Wingdings"/>
+        <w:sz w:val="20"/>
+      </w:rPr>
+    </w:lvl>
+    <w:lvl w:ilvl="4" w:tentative="1">
+      <w:start w:val="1"/>
+      <w:numFmt w:val="bullet"/>
+      <w:lvlText w:val=""/>
+      <w:lvlJc w:val="left"/>
+      <w:pPr>
+        <w:tabs>
+          <w:tab w:val="num" w:pos="3600"/>
+        </w:tabs>
+        <w:ind w:left="3600" w:hanging="360"/>
+      </w:pPr>
+      <w:rPr>
+        <w:rFonts w:hint="default" w:ascii="Wingdings" w:hAnsi="Wingdings"/>
+        <w:sz w:val="20"/>
+      </w:rPr>
+    </w:lvl>
+    <w:lvl w:ilvl="5" w:tentative="1">
+      <w:start w:val="1"/>
+      <w:numFmt w:val="bullet"/>
+      <w:lvlText w:val=""/>
+      <w:lvlJc w:val="left"/>
+      <w:pPr>
+        <w:tabs>
+          <w:tab w:val="num" w:pos="4320"/>
+        </w:tabs>
+        <w:ind w:left="4320" w:hanging="360"/>
+      </w:pPr>
+      <w:rPr>
+        <w:rFonts w:hint="default" w:ascii="Wingdings" w:hAnsi="Wingdings"/>
+        <w:sz w:val="20"/>
+      </w:rPr>
+    </w:lvl>
+    <w:lvl w:ilvl="6" w:tentative="1">
+      <w:start w:val="1"/>
+      <w:numFmt w:val="bullet"/>
+      <w:lvlText w:val=""/>
+      <w:lvlJc w:val="left"/>
+      <w:pPr>
+        <w:tabs>
+          <w:tab w:val="num" w:pos="5040"/>
+        </w:tabs>
+        <w:ind w:left="5040" w:hanging="360"/>
+      </w:pPr>
+      <w:rPr>
+        <w:rFonts w:hint="default" w:ascii="Wingdings" w:hAnsi="Wingdings"/>
+        <w:sz w:val="20"/>
+      </w:rPr>
+    </w:lvl>
+    <w:lvl w:ilvl="7" w:tentative="1">
+      <w:start w:val="1"/>
+      <w:numFmt w:val="bullet"/>
+      <w:lvlText w:val=""/>
+      <w:lvlJc w:val="left"/>
+      <w:pPr>
+        <w:tabs>
+          <w:tab w:val="num" w:pos="5760"/>
+        </w:tabs>
+        <w:ind w:left="5760" w:hanging="360"/>
+      </w:pPr>
+      <w:rPr>
+        <w:rFonts w:hint="default" w:ascii="Wingdings" w:hAnsi="Wingdings"/>
+        <w:sz w:val="20"/>
+      </w:rPr>
+    </w:lvl>
+    <w:lvl w:ilvl="8" w:tentative="1">
+      <w:start w:val="1"/>
+      <w:numFmt w:val="bullet"/>
+      <w:lvlText w:val=""/>
+      <w:lvlJc w:val="left"/>
+      <w:pPr>
+        <w:tabs>
+          <w:tab w:val="num" w:pos="6480"/>
+        </w:tabs>
+        <w:ind w:left="6480" w:hanging="360"/>
+      </w:pPr>
+      <w:rPr>
+        <w:rFonts w:hint="default" w:ascii="Wingdings" w:hAnsi="Wingdings"/>
+        <w:sz w:val="20"/>
+      </w:rPr>
+    </w:lvl>
+  </w:abstractNum>
+  <w:abstractNum w:abstractNumId="2" w15:restartNumberingAfterBreak="0">
+    <w:nsid w:val="7CB62105"/>
+    <w:multiLevelType w:val="multilevel"/>
+    <w:tmpl w:val="0DC6B8A0"/>
+    <w:lvl w:ilvl="0">
+      <w:start w:val="1"/>
+      <w:numFmt w:val="bullet"/>
+      <w:lvlText w:val=""/>
+      <w:lvlJc w:val="left"/>
+      <w:pPr>
+        <w:tabs>
+          <w:tab w:val="num" w:pos="720"/>
+        </w:tabs>
+        <w:ind w:left="720" w:hanging="360"/>
+      </w:pPr>
+      <w:rPr>
+        <w:rFonts w:hint="default" w:ascii="Symbol" w:hAnsi="Symbol"/>
+        <w:sz w:val="20"/>
+      </w:rPr>
+    </w:lvl>
+    <w:lvl w:ilvl="1" w:tentative="1">
+      <w:start w:val="1"/>
+      <w:numFmt w:val="bullet"/>
+      <w:lvlText w:val="o"/>
+      <w:lvlJc w:val="left"/>
+      <w:pPr>
+        <w:tabs>
+          <w:tab w:val="num" w:pos="1440"/>
+        </w:tabs>
+        <w:ind w:left="1440" w:hanging="360"/>
+      </w:pPr>
+      <w:rPr>
+        <w:rFonts w:hint="default" w:ascii="Courier New" w:hAnsi="Courier New"/>
+        <w:sz w:val="20"/>
+      </w:rPr>
+    </w:lvl>
+    <w:lvl w:ilvl="2" w:tentative="1">
+      <w:start w:val="1"/>
+      <w:numFmt w:val="bullet"/>
+      <w:lvlText w:val=""/>
+      <w:lvlJc w:val="left"/>
+      <w:pPr>
+        <w:tabs>
+          <w:tab w:val="num" w:pos="2160"/>
+        </w:tabs>
+        <w:ind w:left="2160" w:hanging="360"/>
+      </w:pPr>
+      <w:rPr>
+        <w:rFonts w:hint="default" w:ascii="Wingdings" w:hAnsi="Wingdings"/>
+        <w:sz w:val="20"/>
+      </w:rPr>
+    </w:lvl>
+    <w:lvl w:ilvl="3" w:tentative="1">
+      <w:start w:val="1"/>
+      <w:numFmt w:val="bullet"/>
+      <w:lvlText w:val=""/>
+      <w:lvlJc w:val="left"/>
+      <w:pPr>
+        <w:tabs>
+          <w:tab w:val="num" w:pos="2880"/>
+        </w:tabs>
+        <w:ind w:left="2880" w:hanging="360"/>
+      </w:pPr>
+      <w:rPr>
+        <w:rFonts w:hint="default" w:ascii="Wingdings" w:hAnsi="Wingdings"/>
+        <w:sz w:val="20"/>
+      </w:rPr>
+    </w:lvl>
+    <w:lvl w:ilvl="4" w:tentative="1">
+      <w:start w:val="1"/>
+      <w:numFmt w:val="bullet"/>
+      <w:lvlText w:val=""/>
+      <w:lvlJc w:val="left"/>
+      <w:pPr>
+        <w:tabs>
+          <w:tab w:val="num" w:pos="3600"/>
+        </w:tabs>
+        <w:ind w:left="3600" w:hanging="360"/>
+      </w:pPr>
+      <w:rPr>
+        <w:rFonts w:hint="default" w:ascii="Wingdings" w:hAnsi="Wingdings"/>
+        <w:sz w:val="20"/>
+      </w:rPr>
+    </w:lvl>
+    <w:lvl w:ilvl="5" w:tentative="1">
+      <w:start w:val="1"/>
+      <w:numFmt w:val="bullet"/>
+      <w:lvlText w:val=""/>
+      <w:lvlJc w:val="left"/>
+      <w:pPr>
+        <w:tabs>
+          <w:tab w:val="num" w:pos="4320"/>
+        </w:tabs>
+        <w:ind w:left="4320" w:hanging="360"/>
+      </w:pPr>
+      <w:rPr>
+        <w:rFonts w:hint="default" w:ascii="Wingdings" w:hAnsi="Wingdings"/>
+        <w:sz w:val="20"/>
+      </w:rPr>
+    </w:lvl>
+    <w:lvl w:ilvl="6" w:tentative="1">
+      <w:start w:val="1"/>
+      <w:numFmt w:val="bullet"/>
+      <w:lvlText w:val=""/>
+      <w:lvlJc w:val="left"/>
+      <w:pPr>
+        <w:tabs>
+          <w:tab w:val="num" w:pos="5040"/>
+        </w:tabs>
+        <w:ind w:left="5040" w:hanging="360"/>
+      </w:pPr>
+      <w:rPr>
+        <w:rFonts w:hint="default" w:ascii="Wingdings" w:hAnsi="Wingdings"/>
+        <w:sz w:val="20"/>
+      </w:rPr>
+    </w:lvl>
+    <w:lvl w:ilvl="7" w:tentative="1">
+      <w:start w:val="1"/>
+      <w:numFmt w:val="bullet"/>
+      <w:lvlText w:val=""/>
+      <w:lvlJc w:val="left"/>
+      <w:pPr>
+        <w:tabs>
+          <w:tab w:val="num" w:pos="5760"/>
+        </w:tabs>
+        <w:ind w:left="5760" w:hanging="360"/>
+      </w:pPr>
+      <w:rPr>
+        <w:rFonts w:hint="default" w:ascii="Wingdings" w:hAnsi="Wingdings"/>
+        <w:sz w:val="20"/>
+      </w:rPr>
+    </w:lvl>
+    <w:lvl w:ilvl="8" w:tentative="1">
+      <w:start w:val="1"/>
+      <w:numFmt w:val="bullet"/>
+      <w:lvlText w:val=""/>
+      <w:lvlJc w:val="left"/>
+      <w:pPr>
+        <w:tabs>
+          <w:tab w:val="num" w:pos="6480"/>
+        </w:tabs>
+        <w:ind w:left="6480" w:hanging="360"/>
+      </w:pPr>
+      <w:rPr>
+        <w:rFonts w:hint="default" w:ascii="Wingdings" w:hAnsi="Wingdings"/>
+        <w:sz w:val="20"/>
+      </w:rPr>
+    </w:lvl>
+  </w:abstractNum>
+  <w:num w:numId="1" w16cid:durableId="964430869">
+    <w:abstractNumId w:val="2"/>
+  </w:num>
+  <w:num w:numId="2" w16cid:durableId="2116166497">
+    <w:abstractNumId w:val="1"/>
+  </w:num>
+  <w:num w:numId="3" w16cid:durableId="744306476">
+    <w:abstractNumId w:val="0"/>
+  </w:num>
+</w:numbering>
 </file>
 
 <file path=word/styles.xml><?xml version="1.0" encoding="utf-8"?>
@@ -4752,7 +5317,7 @@
   <w:docDefaults>
     <w:rPrDefault>
       <w:rPr>
-        <w:rFonts w:asciiTheme="minorHAnsi" w:eastAsiaTheme="minorHAnsi" w:hAnsiTheme="minorHAnsi" w:cstheme="minorBidi"/>
+        <w:rFonts w:asciiTheme="minorHAnsi" w:hAnsiTheme="minorHAnsi" w:eastAsiaTheme="minorHAnsi" w:cstheme="minorBidi"/>
         <w:sz w:val="22"/>
         <w:szCs w:val="22"/>
         <w:lang w:val="es-PA" w:eastAsia="en-US" w:bidi="ar-SA"/>
@@ -4767,14 +5332,14 @@
   <w:latentStyles w:defLockedState="0" w:defUIPriority="99" w:defSemiHidden="0" w:defUnhideWhenUsed="0" w:defQFormat="0" w:count="376">
     <w:lsdException w:name="Normal" w:uiPriority="0" w:qFormat="1"/>
     <w:lsdException w:name="heading 1" w:uiPriority="9" w:qFormat="1"/>
-    <w:lsdException w:name="heading 2" w:semiHidden="1" w:uiPriority="9" w:unhideWhenUsed="1" w:qFormat="1"/>
-    <w:lsdException w:name="heading 3" w:semiHidden="1" w:uiPriority="9" w:unhideWhenUsed="1" w:qFormat="1"/>
-    <w:lsdException w:name="heading 4" w:semiHidden="1" w:uiPriority="9" w:unhideWhenUsed="1" w:qFormat="1"/>
-    <w:lsdException w:name="heading 5" w:semiHidden="1" w:uiPriority="9" w:unhideWhenUsed="1" w:qFormat="1"/>
-    <w:lsdException w:name="heading 6" w:semiHidden="1" w:uiPriority="9" w:unhideWhenUsed="1" w:qFormat="1"/>
-    <w:lsdException w:name="heading 7" w:semiHidden="1" w:uiPriority="9" w:unhideWhenUsed="1" w:qFormat="1"/>
-    <w:lsdException w:name="heading 8" w:semiHidden="1" w:uiPriority="9" w:unhideWhenUsed="1" w:qFormat="1"/>
-    <w:lsdException w:name="heading 9" w:semiHidden="1" w:uiPriority="9" w:unhideWhenUsed="1" w:qFormat="1"/>
+    <w:lsdException w:name="heading 2" w:uiPriority="9" w:semiHidden="1" w:unhideWhenUsed="1" w:qFormat="1"/>
+    <w:lsdException w:name="heading 3" w:uiPriority="9" w:semiHidden="1" w:unhideWhenUsed="1" w:qFormat="1"/>
+    <w:lsdException w:name="heading 4" w:uiPriority="9" w:semiHidden="1" w:unhideWhenUsed="1" w:qFormat="1"/>
+    <w:lsdException w:name="heading 5" w:uiPriority="9" w:semiHidden="1" w:unhideWhenUsed="1" w:qFormat="1"/>
+    <w:lsdException w:name="heading 6" w:uiPriority="9" w:semiHidden="1" w:unhideWhenUsed="1" w:qFormat="1"/>
+    <w:lsdException w:name="heading 7" w:uiPriority="9" w:semiHidden="1" w:unhideWhenUsed="1" w:qFormat="1"/>
+    <w:lsdException w:name="heading 8" w:uiPriority="9" w:semiHidden="1" w:unhideWhenUsed="1" w:qFormat="1"/>
+    <w:lsdException w:name="heading 9" w:uiPriority="9" w:semiHidden="1" w:unhideWhenUsed="1" w:qFormat="1"/>
     <w:lsdException w:name="index 1" w:semiHidden="1" w:unhideWhenUsed="1"/>
     <w:lsdException w:name="index 2" w:semiHidden="1" w:unhideWhenUsed="1"/>
     <w:lsdException w:name="index 3" w:semiHidden="1" w:unhideWhenUsed="1"/>
@@ -4784,22 +5349,22 @@
     <w:lsdException w:name="index 7" w:semiHidden="1" w:unhideWhenUsed="1"/>
     <w:lsdException w:name="index 8" w:semiHidden="1" w:unhideWhenUsed="1"/>
     <w:lsdException w:name="index 9" w:semiHidden="1" w:unhideWhenUsed="1"/>
-    <w:lsdException w:name="toc 1" w:semiHidden="1" w:uiPriority="39" w:unhideWhenUsed="1"/>
-    <w:lsdException w:name="toc 2" w:semiHidden="1" w:uiPriority="39" w:unhideWhenUsed="1"/>
-    <w:lsdException w:name="toc 3" w:semiHidden="1" w:uiPriority="39" w:unhideWhenUsed="1"/>
-    <w:lsdException w:name="toc 4" w:semiHidden="1" w:uiPriority="39" w:unhideWhenUsed="1"/>
-    <w:lsdException w:name="toc 5" w:semiHidden="1" w:uiPriority="39" w:unhideWhenUsed="1"/>
-    <w:lsdException w:name="toc 6" w:semiHidden="1" w:uiPriority="39" w:unhideWhenUsed="1"/>
-    <w:lsdException w:name="toc 7" w:semiHidden="1" w:uiPriority="39" w:unhideWhenUsed="1"/>
-    <w:lsdException w:name="toc 8" w:semiHidden="1" w:uiPriority="39" w:unhideWhenUsed="1"/>
-    <w:lsdException w:name="toc 9" w:semiHidden="1" w:uiPriority="39" w:unhideWhenUsed="1"/>
+    <w:lsdException w:name="toc 1" w:uiPriority="39" w:semiHidden="1" w:unhideWhenUsed="1"/>
+    <w:lsdException w:name="toc 2" w:uiPriority="39" w:semiHidden="1" w:unhideWhenUsed="1"/>
+    <w:lsdException w:name="toc 3" w:uiPriority="39" w:semiHidden="1" w:unhideWhenUsed="1"/>
+    <w:lsdException w:name="toc 4" w:uiPriority="39" w:semiHidden="1" w:unhideWhenUsed="1"/>
+    <w:lsdException w:name="toc 5" w:uiPriority="39" w:semiHidden="1" w:unhideWhenUsed="1"/>
+    <w:lsdException w:name="toc 6" w:uiPriority="39" w:semiHidden="1" w:unhideWhenUsed="1"/>
+    <w:lsdException w:name="toc 7" w:uiPriority="39" w:semiHidden="1" w:unhideWhenUsed="1"/>
+    <w:lsdException w:name="toc 8" w:uiPriority="39" w:semiHidden="1" w:unhideWhenUsed="1"/>
+    <w:lsdException w:name="toc 9" w:uiPriority="39" w:semiHidden="1" w:unhideWhenUsed="1"/>
     <w:lsdException w:name="Normal Indent" w:semiHidden="1" w:unhideWhenUsed="1"/>
     <w:lsdException w:name="footnote text" w:semiHidden="1" w:unhideWhenUsed="1"/>
     <w:lsdException w:name="annotation text" w:semiHidden="1" w:unhideWhenUsed="1"/>
     <w:lsdException w:name="header" w:semiHidden="1" w:unhideWhenUsed="1"/>
     <w:lsdException w:name="footer" w:semiHidden="1" w:unhideWhenUsed="1"/>
     <w:lsdException w:name="index heading" w:semiHidden="1" w:unhideWhenUsed="1"/>
-    <w:lsdException w:name="caption" w:semiHidden="1" w:uiPriority="35" w:unhideWhenUsed="1" w:qFormat="1"/>
+    <w:lsdException w:name="caption" w:uiPriority="35" w:semiHidden="1" w:unhideWhenUsed="1" w:qFormat="1"/>
     <w:lsdException w:name="table of figures" w:semiHidden="1" w:unhideWhenUsed="1"/>
     <w:lsdException w:name="envelope address" w:semiHidden="1" w:unhideWhenUsed="1"/>
     <w:lsdException w:name="envelope return" w:semiHidden="1" w:unhideWhenUsed="1"/>
@@ -4830,7 +5395,7 @@
     <w:lsdException w:name="Title" w:uiPriority="10" w:qFormat="1"/>
     <w:lsdException w:name="Closing" w:semiHidden="1" w:unhideWhenUsed="1"/>
     <w:lsdException w:name="Signature" w:semiHidden="1" w:unhideWhenUsed="1"/>
-    <w:lsdException w:name="Default Paragraph Font" w:semiHidden="1" w:uiPriority="1" w:unhideWhenUsed="1"/>
+    <w:lsdException w:name="Default Paragraph Font" w:uiPriority="1" w:semiHidden="1" w:unhideWhenUsed="1"/>
     <w:lsdException w:name="Body Text" w:semiHidden="1" w:unhideWhenUsed="1"/>
     <w:lsdException w:name="Body Text Indent" w:semiHidden="1" w:unhideWhenUsed="1"/>
     <w:lsdException w:name="List Continue" w:semiHidden="1" w:unhideWhenUsed="1"/>
@@ -5030,8 +5595,8 @@
     <w:lsdException w:name="Subtle Reference" w:uiPriority="31" w:qFormat="1"/>
     <w:lsdException w:name="Intense Reference" w:uiPriority="32" w:qFormat="1"/>
     <w:lsdException w:name="Book Title" w:uiPriority="33" w:qFormat="1"/>
-    <w:lsdException w:name="Bibliography" w:semiHidden="1" w:uiPriority="37" w:unhideWhenUsed="1"/>
-    <w:lsdException w:name="TOC Heading" w:semiHidden="1" w:uiPriority="39" w:unhideWhenUsed="1" w:qFormat="1"/>
+    <w:lsdException w:name="Bibliography" w:uiPriority="37" w:semiHidden="1" w:unhideWhenUsed="1"/>
+    <w:lsdException w:name="TOC Heading" w:uiPriority="39" w:semiHidden="1" w:unhideWhenUsed="1" w:qFormat="1"/>
     <w:lsdException w:name="Plain Table 1" w:uiPriority="41"/>
     <w:lsdException w:name="Plain Table 2" w:uiPriority="42"/>
     <w:lsdException w:name="Plain Table 3" w:uiPriority="43"/>
@@ -5142,18 +5707,17 @@
     <w:lsdException w:name="Unresolved Mention" w:semiHidden="1" w:unhideWhenUsed="1"/>
     <w:lsdException w:name="Smart Link" w:semiHidden="1" w:unhideWhenUsed="1"/>
   </w:latentStyles>
-  <w:style w:type="paragraph" w:default="1" w:styleId="Normal">
+  <w:style w:type="paragraph" w:styleId="Normal" w:default="1">
     <w:name w:val="Normal"/>
     <w:qFormat/>
     <w:rsid w:val="00F90956"/>
   </w:style>
-  <w:style w:type="character" w:default="1" w:styleId="DefaultParagraphFont">
+  <w:style w:type="character" w:styleId="Fuentedeprrafopredeter" w:default="1">
     <w:name w:val="Default Paragraph Font"/>
     <w:uiPriority w:val="1"/>
-    <w:semiHidden/>
     <w:unhideWhenUsed/>
   </w:style>
-  <w:style w:type="table" w:default="1" w:styleId="TableNormal">
+  <w:style w:type="table" w:styleId="Tablanormal" w:default="1">
     <w:name w:val="Normal Table"/>
     <w:uiPriority w:val="99"/>
     <w:semiHidden/>
@@ -5168,16 +5732,16 @@
       </w:tblCellMar>
     </w:tblPr>
   </w:style>
-  <w:style w:type="numbering" w:default="1" w:styleId="NoList">
+  <w:style w:type="numbering" w:styleId="Sinlista" w:default="1">
     <w:name w:val="No List"/>
     <w:uiPriority w:val="99"/>
     <w:semiHidden/>
     <w:unhideWhenUsed/>
   </w:style>
-  <w:style w:type="paragraph" w:styleId="Header">
+  <w:style w:type="paragraph" w:styleId="Encabezado">
     <w:name w:val="header"/>
     <w:basedOn w:val="Normal"/>
-    <w:link w:val="HeaderChar"/>
+    <w:link w:val="EncabezadoCar"/>
     <w:uiPriority w:val="99"/>
     <w:unhideWhenUsed/>
     <w:rsid w:val="00837F2F"/>
@@ -5189,17 +5753,17 @@
       <w:spacing w:after="0" w:line="240" w:lineRule="auto"/>
     </w:pPr>
   </w:style>
-  <w:style w:type="character" w:customStyle="1" w:styleId="HeaderChar">
-    <w:name w:val="Header Char"/>
-    <w:basedOn w:val="DefaultParagraphFont"/>
-    <w:link w:val="Header"/>
+  <w:style w:type="character" w:styleId="EncabezadoCar" w:customStyle="1">
+    <w:name w:val="Encabezado Car"/>
+    <w:basedOn w:val="Fuentedeprrafopredeter"/>
+    <w:link w:val="Encabezado"/>
     <w:uiPriority w:val="99"/>
     <w:rsid w:val="00837F2F"/>
   </w:style>
-  <w:style w:type="paragraph" w:styleId="Footer">
+  <w:style w:type="paragraph" w:styleId="Piedepgina">
     <w:name w:val="footer"/>
     <w:basedOn w:val="Normal"/>
-    <w:link w:val="FooterChar"/>
+    <w:link w:val="PiedepginaCar"/>
     <w:uiPriority w:val="99"/>
     <w:unhideWhenUsed/>
     <w:rsid w:val="00837F2F"/>
@@ -5211,17 +5775,17 @@
       <w:spacing w:after="0" w:line="240" w:lineRule="auto"/>
     </w:pPr>
   </w:style>
-  <w:style w:type="character" w:customStyle="1" w:styleId="FooterChar">
-    <w:name w:val="Footer Char"/>
-    <w:basedOn w:val="DefaultParagraphFont"/>
-    <w:link w:val="Footer"/>
+  <w:style w:type="character" w:styleId="PiedepginaCar" w:customStyle="1">
+    <w:name w:val="Pie de página Car"/>
+    <w:basedOn w:val="Fuentedeprrafopredeter"/>
+    <w:link w:val="Piedepgina"/>
     <w:uiPriority w:val="99"/>
     <w:rsid w:val="00837F2F"/>
   </w:style>
-  <w:style w:type="paragraph" w:styleId="BalloonText">
+  <w:style w:type="paragraph" w:styleId="Textodeglobo">
     <w:name w:val="Balloon Text"/>
     <w:basedOn w:val="Normal"/>
-    <w:link w:val="BalloonTextChar"/>
+    <w:link w:val="TextodegloboCar"/>
     <w:uiPriority w:val="99"/>
     <w:semiHidden/>
     <w:unhideWhenUsed/>
@@ -5235,10 +5799,10 @@
       <w:szCs w:val="16"/>
     </w:rPr>
   </w:style>
-  <w:style w:type="character" w:customStyle="1" w:styleId="BalloonTextChar">
-    <w:name w:val="Balloon Text Char"/>
-    <w:basedOn w:val="DefaultParagraphFont"/>
-    <w:link w:val="BalloonText"/>
+  <w:style w:type="character" w:styleId="TextodegloboCar" w:customStyle="1">
+    <w:name w:val="Texto de globo Car"/>
+    <w:basedOn w:val="Fuentedeprrafopredeter"/>
+    <w:link w:val="Textodeglobo"/>
     <w:uiPriority w:val="99"/>
     <w:semiHidden/>
     <w:rsid w:val="00837F2F"/>
@@ -5248,9 +5812,9 @@
       <w:szCs w:val="16"/>
     </w:rPr>
   </w:style>
-  <w:style w:type="table" w:styleId="TableGrid">
+  <w:style w:type="table" w:styleId="Tablaconcuadrcula">
     <w:name w:val="Table Grid"/>
-    <w:basedOn w:val="TableNormal"/>
+    <w:basedOn w:val="Tablanormal"/>
     <w:uiPriority w:val="59"/>
     <w:rsid w:val="000512B0"/>
     <w:pPr>
@@ -5258,23 +5822,23 @@
     </w:pPr>
     <w:tblPr>
       <w:tblBorders>
-        <w:top w:val="single" w:sz="4" w:space="0" w:color="auto"/>
-        <w:left w:val="single" w:sz="4" w:space="0" w:color="auto"/>
-        <w:bottom w:val="single" w:sz="4" w:space="0" w:color="auto"/>
-        <w:right w:val="single" w:sz="4" w:space="0" w:color="auto"/>
-        <w:insideH w:val="single" w:sz="4" w:space="0" w:color="auto"/>
-        <w:insideV w:val="single" w:sz="4" w:space="0" w:color="auto"/>
+        <w:top w:val="single" w:color="auto" w:sz="4" w:space="0"/>
+        <w:left w:val="single" w:color="auto" w:sz="4" w:space="0"/>
+        <w:bottom w:val="single" w:color="auto" w:sz="4" w:space="0"/>
+        <w:right w:val="single" w:color="auto" w:sz="4" w:space="0"/>
+        <w:insideH w:val="single" w:color="auto" w:sz="4" w:space="0"/>
+        <w:insideV w:val="single" w:color="auto" w:sz="4" w:space="0"/>
       </w:tblBorders>
     </w:tblPr>
   </w:style>
-  <w:style w:type="character" w:customStyle="1" w:styleId="normaltextrun">
+  <w:style w:type="character" w:styleId="normaltextrun" w:customStyle="1">
     <w:name w:val="normaltextrun"/>
-    <w:basedOn w:val="DefaultParagraphFont"/>
+    <w:basedOn w:val="Fuentedeprrafopredeter"/>
     <w:rsid w:val="00A25BBC"/>
   </w:style>
-  <w:style w:type="character" w:customStyle="1" w:styleId="eop">
+  <w:style w:type="character" w:styleId="eop" w:customStyle="1">
     <w:name w:val="eop"/>
-    <w:basedOn w:val="DefaultParagraphFont"/>
+    <w:basedOn w:val="Fuentedeprrafopredeter"/>
     <w:rsid w:val="00A25BBC"/>
   </w:style>
 </w:styles>

</xml_diff>